<commit_message>
Added mini quests to list
</commit_message>
<xml_diff>
--- a/AssetList.docx
+++ b/AssetList.docx
@@ -178,13 +178,20 @@
           <w:numId w:val="1"/>
         </w:numPr>
       </w:pPr>
-      <w:proofErr w:type="spellStart"/>
-      <w:r>
-        <w:t>Sharky</w:t>
-      </w:r>
-      <w:proofErr w:type="spellEnd"/>
-      <w:r>
-        <w:t xml:space="preserve"> the Goldfish</w:t>
+      <w:r>
+        <w:t>Lily the Lilac</w:t>
+      </w:r>
+    </w:p>
+    <w:p>
+      <w:pPr>
+        <w:pStyle w:val="ListParagraph"/>
+        <w:numPr>
+          <w:ilvl w:val="1"/>
+          <w:numId w:val="1"/>
+        </w:numPr>
+      </w:pPr>
+      <w:r>
+        <w:t>Sharky the Goldfish</w:t>
       </w:r>
     </w:p>
     <w:p>
@@ -810,19 +817,9 @@
           <w:numId w:val="1"/>
         </w:numPr>
       </w:pPr>
-      <w:proofErr w:type="spellStart"/>
-      <w:r>
-        <w:t>Sharky’s</w:t>
-      </w:r>
-      <w:proofErr w:type="spellEnd"/>
-      <w:r>
-        <w:t xml:space="preserve"> Lost </w:t>
-      </w:r>
-      <w:proofErr w:type="spellStart"/>
-      <w:r>
-        <w:t>uPed</w:t>
-      </w:r>
-      <w:proofErr w:type="spellEnd"/>
+      <w:r>
+        <w:t>Sharky’s Lost uPed</w:t>
+      </w:r>
     </w:p>
     <w:p>
       <w:pPr>
@@ -833,7 +830,10 @@
         </w:numPr>
       </w:pPr>
       <w:r>
-        <w:t>Tulip fertilizer</w:t>
+        <w:t>Lilac</w:t>
+      </w:r>
+      <w:r>
+        <w:t xml:space="preserve"> fertilizer</w:t>
       </w:r>
     </w:p>
     <w:p>
@@ -1225,292 +1225,291 @@
       <w:pPr>
         <w:pStyle w:val="ListParagraph"/>
         <w:numPr>
-          <w:ilvl w:val="0"/>
-          <w:numId w:val="2"/>
-        </w:numPr>
-      </w:pPr>
-      <w:r>
-        <w:t>Character status</w:t>
-      </w:r>
-    </w:p>
-    <w:p>
-      <w:pPr>
-        <w:pStyle w:val="ListParagraph"/>
-        <w:numPr>
-          <w:ilvl w:val="1"/>
-          <w:numId w:val="2"/>
-        </w:numPr>
-      </w:pPr>
-      <w:r>
-        <w:t>HP/Max HP</w:t>
-      </w:r>
-    </w:p>
-    <w:p>
-      <w:pPr>
-        <w:pStyle w:val="ListParagraph"/>
-        <w:numPr>
-          <w:ilvl w:val="1"/>
-          <w:numId w:val="2"/>
-        </w:numPr>
-      </w:pPr>
-      <w:r>
-        <w:t>MP/Max MP</w:t>
-      </w:r>
-    </w:p>
-    <w:p>
-      <w:pPr>
-        <w:pStyle w:val="ListParagraph"/>
-        <w:numPr>
-          <w:ilvl w:val="1"/>
-          <w:numId w:val="2"/>
-        </w:numPr>
-      </w:pPr>
-      <w:r>
-        <w:t>EXP/EXP Needed</w:t>
-      </w:r>
-    </w:p>
-    <w:p>
-      <w:pPr>
-        <w:pStyle w:val="ListParagraph"/>
-        <w:numPr>
-          <w:ilvl w:val="1"/>
-          <w:numId w:val="2"/>
-        </w:numPr>
-      </w:pPr>
-      <w:r>
-        <w:t>Disable controls on death</w:t>
-      </w:r>
-    </w:p>
-    <w:p>
-      <w:pPr>
-        <w:pStyle w:val="ListParagraph"/>
-        <w:numPr>
-          <w:ilvl w:val="0"/>
-          <w:numId w:val="2"/>
-        </w:numPr>
-      </w:pPr>
-      <w:r>
-        <w:t>Battles</w:t>
-      </w:r>
-    </w:p>
-    <w:p>
-      <w:pPr>
-        <w:pStyle w:val="ListParagraph"/>
-        <w:numPr>
-          <w:ilvl w:val="1"/>
-          <w:numId w:val="2"/>
-        </w:numPr>
-      </w:pPr>
-      <w:r>
-        <w:t>Toggle enemies on (after artifact)</w:t>
-      </w:r>
-    </w:p>
-    <w:p>
-      <w:pPr>
-        <w:pStyle w:val="ListParagraph"/>
-        <w:numPr>
-          <w:ilvl w:val="1"/>
-          <w:numId w:val="2"/>
-        </w:numPr>
-      </w:pPr>
-      <w:r>
-        <w:t>Enemy spawn</w:t>
-      </w:r>
-    </w:p>
-    <w:p>
-      <w:pPr>
-        <w:pStyle w:val="ListParagraph"/>
-        <w:numPr>
-          <w:ilvl w:val="1"/>
-          <w:numId w:val="2"/>
-        </w:numPr>
-      </w:pPr>
-      <w:r>
-        <w:t xml:space="preserve">Enemy </w:t>
-      </w:r>
-      <w:proofErr w:type="spellStart"/>
-      <w:r>
-        <w:t>aggro</w:t>
-      </w:r>
-      <w:proofErr w:type="spellEnd"/>
-      <w:r>
-        <w:t>/de-</w:t>
-      </w:r>
-      <w:proofErr w:type="spellStart"/>
-      <w:r>
-        <w:t>aggro</w:t>
-      </w:r>
-      <w:proofErr w:type="spellEnd"/>
-    </w:p>
-    <w:p>
-      <w:pPr>
-        <w:pStyle w:val="ListParagraph"/>
-        <w:numPr>
-          <w:ilvl w:val="1"/>
-          <w:numId w:val="2"/>
-        </w:numPr>
-      </w:pPr>
-      <w:r>
-        <w:t>HP/MP/EXP bars</w:t>
-      </w:r>
-    </w:p>
-    <w:p>
-      <w:pPr>
-        <w:pStyle w:val="ListParagraph"/>
-        <w:numPr>
-          <w:ilvl w:val="1"/>
-          <w:numId w:val="2"/>
-        </w:numPr>
-      </w:pPr>
-      <w:r>
-        <w:t>Enemy actions</w:t>
-      </w:r>
-    </w:p>
-    <w:p>
-      <w:pPr>
-        <w:pStyle w:val="ListParagraph"/>
-        <w:numPr>
-          <w:ilvl w:val="2"/>
-          <w:numId w:val="2"/>
-        </w:numPr>
-      </w:pPr>
-      <w:r>
-        <w:t>Base class</w:t>
-      </w:r>
-    </w:p>
-    <w:p>
-      <w:pPr>
-        <w:pStyle w:val="ListParagraph"/>
-        <w:numPr>
-          <w:ilvl w:val="3"/>
-          <w:numId w:val="2"/>
-        </w:numPr>
-      </w:pPr>
-      <w:r>
-        <w:t>Movement</w:t>
-      </w:r>
-    </w:p>
-    <w:p>
-      <w:pPr>
-        <w:pStyle w:val="ListParagraph"/>
-        <w:numPr>
-          <w:ilvl w:val="3"/>
-          <w:numId w:val="2"/>
-        </w:numPr>
-      </w:pPr>
-      <w:r>
-        <w:t>Melee attack</w:t>
-      </w:r>
-    </w:p>
-    <w:p>
-      <w:pPr>
-        <w:pStyle w:val="ListParagraph"/>
-        <w:numPr>
-          <w:ilvl w:val="3"/>
-          <w:numId w:val="2"/>
-        </w:numPr>
-      </w:pPr>
-      <w:r>
-        <w:t>Ranged attack</w:t>
-      </w:r>
-    </w:p>
-    <w:p>
-      <w:pPr>
-        <w:pStyle w:val="ListParagraph"/>
-        <w:numPr>
-          <w:ilvl w:val="2"/>
-          <w:numId w:val="2"/>
-        </w:numPr>
-      </w:pPr>
-      <w:r>
-        <w:t>Driplet</w:t>
-      </w:r>
-    </w:p>
-    <w:p>
-      <w:pPr>
-        <w:pStyle w:val="ListParagraph"/>
-        <w:numPr>
-          <w:ilvl w:val="2"/>
-          <w:numId w:val="2"/>
-        </w:numPr>
-      </w:pPr>
-      <w:r>
-        <w:t>Florel</w:t>
-      </w:r>
-    </w:p>
-    <w:p>
-      <w:pPr>
-        <w:pStyle w:val="ListParagraph"/>
-        <w:numPr>
-          <w:ilvl w:val="1"/>
-          <w:numId w:val="2"/>
-        </w:numPr>
-      </w:pPr>
-      <w:r>
-        <w:t>EXP/money drop</w:t>
-      </w:r>
-    </w:p>
-    <w:p>
-      <w:pPr>
-        <w:pStyle w:val="ListParagraph"/>
-        <w:numPr>
-          <w:ilvl w:val="1"/>
-          <w:numId w:val="2"/>
-        </w:numPr>
-      </w:pPr>
-      <w:r>
-        <w:t>Enemy death fade-out</w:t>
-      </w:r>
-    </w:p>
-    <w:p>
-      <w:pPr>
-        <w:pStyle w:val="ListParagraph"/>
-        <w:numPr>
-          <w:ilvl w:val="1"/>
-          <w:numId w:val="2"/>
-        </w:numPr>
-      </w:pPr>
-      <w:r>
-        <w:t>Bosses (?)</w:t>
-      </w:r>
-    </w:p>
-    <w:p>
-      <w:pPr>
-        <w:pStyle w:val="ListParagraph"/>
-        <w:numPr>
-          <w:ilvl w:val="0"/>
-          <w:numId w:val="2"/>
-        </w:numPr>
-      </w:pPr>
-      <w:r>
-        <w:t>Shop</w:t>
-      </w:r>
-    </w:p>
-    <w:p>
-      <w:pPr>
-        <w:pStyle w:val="ListParagraph"/>
-        <w:numPr>
-          <w:ilvl w:val="1"/>
-          <w:numId w:val="2"/>
-        </w:numPr>
-      </w:pPr>
-      <w:r>
-        <w:t>Buy</w:t>
-      </w:r>
-    </w:p>
-    <w:p>
-      <w:pPr>
-        <w:pStyle w:val="ListParagraph"/>
-        <w:numPr>
-          <w:ilvl w:val="1"/>
-          <w:numId w:val="2"/>
-        </w:numPr>
-      </w:pPr>
-      <w:r>
-        <w:t>Exit</w:t>
+          <w:ilvl w:val="1"/>
+          <w:numId w:val="2"/>
+        </w:numPr>
+      </w:pPr>
+      <w:r>
+        <w:t>Remove item from inventory (quest)</w:t>
       </w:r>
       <w:bookmarkStart w:id="0" w:name="_GoBack"/>
       <w:bookmarkEnd w:id="0"/>
+    </w:p>
+    <w:p>
+      <w:pPr>
+        <w:pStyle w:val="ListParagraph"/>
+        <w:numPr>
+          <w:ilvl w:val="0"/>
+          <w:numId w:val="2"/>
+        </w:numPr>
+      </w:pPr>
+      <w:r>
+        <w:t>Character status</w:t>
+      </w:r>
+    </w:p>
+    <w:p>
+      <w:pPr>
+        <w:pStyle w:val="ListParagraph"/>
+        <w:numPr>
+          <w:ilvl w:val="1"/>
+          <w:numId w:val="2"/>
+        </w:numPr>
+      </w:pPr>
+      <w:r>
+        <w:t>HP/Max HP</w:t>
+      </w:r>
+    </w:p>
+    <w:p>
+      <w:pPr>
+        <w:pStyle w:val="ListParagraph"/>
+        <w:numPr>
+          <w:ilvl w:val="1"/>
+          <w:numId w:val="2"/>
+        </w:numPr>
+      </w:pPr>
+      <w:r>
+        <w:t>MP/Max MP</w:t>
+      </w:r>
+    </w:p>
+    <w:p>
+      <w:pPr>
+        <w:pStyle w:val="ListParagraph"/>
+        <w:numPr>
+          <w:ilvl w:val="1"/>
+          <w:numId w:val="2"/>
+        </w:numPr>
+      </w:pPr>
+      <w:r>
+        <w:t>EXP/EXP Needed</w:t>
+      </w:r>
+    </w:p>
+    <w:p>
+      <w:pPr>
+        <w:pStyle w:val="ListParagraph"/>
+        <w:numPr>
+          <w:ilvl w:val="1"/>
+          <w:numId w:val="2"/>
+        </w:numPr>
+      </w:pPr>
+      <w:r>
+        <w:t>Disable controls on death</w:t>
+      </w:r>
+    </w:p>
+    <w:p>
+      <w:pPr>
+        <w:pStyle w:val="ListParagraph"/>
+        <w:numPr>
+          <w:ilvl w:val="0"/>
+          <w:numId w:val="2"/>
+        </w:numPr>
+      </w:pPr>
+      <w:r>
+        <w:t>Battles</w:t>
+      </w:r>
+    </w:p>
+    <w:p>
+      <w:pPr>
+        <w:pStyle w:val="ListParagraph"/>
+        <w:numPr>
+          <w:ilvl w:val="1"/>
+          <w:numId w:val="2"/>
+        </w:numPr>
+      </w:pPr>
+      <w:r>
+        <w:t>Toggle enemies on (after artifact)</w:t>
+      </w:r>
+    </w:p>
+    <w:p>
+      <w:pPr>
+        <w:pStyle w:val="ListParagraph"/>
+        <w:numPr>
+          <w:ilvl w:val="1"/>
+          <w:numId w:val="2"/>
+        </w:numPr>
+      </w:pPr>
+      <w:r>
+        <w:t>Enemy spawn</w:t>
+      </w:r>
+    </w:p>
+    <w:p>
+      <w:pPr>
+        <w:pStyle w:val="ListParagraph"/>
+        <w:numPr>
+          <w:ilvl w:val="1"/>
+          <w:numId w:val="2"/>
+        </w:numPr>
+      </w:pPr>
+      <w:r>
+        <w:t>Enemy aggro/de-aggro</w:t>
+      </w:r>
+    </w:p>
+    <w:p>
+      <w:pPr>
+        <w:pStyle w:val="ListParagraph"/>
+        <w:numPr>
+          <w:ilvl w:val="1"/>
+          <w:numId w:val="2"/>
+        </w:numPr>
+      </w:pPr>
+      <w:r>
+        <w:t>HP/MP/EXP bars</w:t>
+      </w:r>
+    </w:p>
+    <w:p>
+      <w:pPr>
+        <w:pStyle w:val="ListParagraph"/>
+        <w:numPr>
+          <w:ilvl w:val="1"/>
+          <w:numId w:val="2"/>
+        </w:numPr>
+      </w:pPr>
+      <w:r>
+        <w:t>Enemy actions</w:t>
+      </w:r>
+    </w:p>
+    <w:p>
+      <w:pPr>
+        <w:pStyle w:val="ListParagraph"/>
+        <w:numPr>
+          <w:ilvl w:val="2"/>
+          <w:numId w:val="2"/>
+        </w:numPr>
+      </w:pPr>
+      <w:r>
+        <w:t>Base class</w:t>
+      </w:r>
+    </w:p>
+    <w:p>
+      <w:pPr>
+        <w:pStyle w:val="ListParagraph"/>
+        <w:numPr>
+          <w:ilvl w:val="3"/>
+          <w:numId w:val="2"/>
+        </w:numPr>
+      </w:pPr>
+      <w:r>
+        <w:t>Movement</w:t>
+      </w:r>
+    </w:p>
+    <w:p>
+      <w:pPr>
+        <w:pStyle w:val="ListParagraph"/>
+        <w:numPr>
+          <w:ilvl w:val="3"/>
+          <w:numId w:val="2"/>
+        </w:numPr>
+      </w:pPr>
+      <w:r>
+        <w:t>Melee attack</w:t>
+      </w:r>
+    </w:p>
+    <w:p>
+      <w:pPr>
+        <w:pStyle w:val="ListParagraph"/>
+        <w:numPr>
+          <w:ilvl w:val="3"/>
+          <w:numId w:val="2"/>
+        </w:numPr>
+      </w:pPr>
+      <w:r>
+        <w:t>Ranged attack</w:t>
+      </w:r>
+    </w:p>
+    <w:p>
+      <w:pPr>
+        <w:pStyle w:val="ListParagraph"/>
+        <w:numPr>
+          <w:ilvl w:val="2"/>
+          <w:numId w:val="2"/>
+        </w:numPr>
+      </w:pPr>
+      <w:r>
+        <w:t>Driplet</w:t>
+      </w:r>
+    </w:p>
+    <w:p>
+      <w:pPr>
+        <w:pStyle w:val="ListParagraph"/>
+        <w:numPr>
+          <w:ilvl w:val="2"/>
+          <w:numId w:val="2"/>
+        </w:numPr>
+      </w:pPr>
+      <w:r>
+        <w:t>Florel</w:t>
+      </w:r>
+    </w:p>
+    <w:p>
+      <w:pPr>
+        <w:pStyle w:val="ListParagraph"/>
+        <w:numPr>
+          <w:ilvl w:val="1"/>
+          <w:numId w:val="2"/>
+        </w:numPr>
+      </w:pPr>
+      <w:r>
+        <w:t>EXP/money drop</w:t>
+      </w:r>
+    </w:p>
+    <w:p>
+      <w:pPr>
+        <w:pStyle w:val="ListParagraph"/>
+        <w:numPr>
+          <w:ilvl w:val="1"/>
+          <w:numId w:val="2"/>
+        </w:numPr>
+      </w:pPr>
+      <w:r>
+        <w:t>Enemy death fade-out</w:t>
+      </w:r>
+    </w:p>
+    <w:p>
+      <w:pPr>
+        <w:pStyle w:val="ListParagraph"/>
+        <w:numPr>
+          <w:ilvl w:val="1"/>
+          <w:numId w:val="2"/>
+        </w:numPr>
+      </w:pPr>
+      <w:r>
+        <w:t>Bosses (?)</w:t>
+      </w:r>
+    </w:p>
+    <w:p>
+      <w:pPr>
+        <w:pStyle w:val="ListParagraph"/>
+        <w:numPr>
+          <w:ilvl w:val="0"/>
+          <w:numId w:val="2"/>
+        </w:numPr>
+      </w:pPr>
+      <w:r>
+        <w:t>Shop</w:t>
+      </w:r>
+    </w:p>
+    <w:p>
+      <w:pPr>
+        <w:pStyle w:val="ListParagraph"/>
+        <w:numPr>
+          <w:ilvl w:val="1"/>
+          <w:numId w:val="2"/>
+        </w:numPr>
+      </w:pPr>
+      <w:r>
+        <w:t>Buy</w:t>
+      </w:r>
+    </w:p>
+    <w:p>
+      <w:pPr>
+        <w:pStyle w:val="ListParagraph"/>
+        <w:numPr>
+          <w:ilvl w:val="1"/>
+          <w:numId w:val="2"/>
+        </w:numPr>
+      </w:pPr>
+      <w:r>
+        <w:t>Exit</w:t>
+      </w:r>
     </w:p>
     <w:sectPr>
       <w:type w:val="continuous"/>
@@ -1928,7 +1927,7 @@
     <w:lsdException w:name="Table Web 2" w:semiHidden="1" w:unhideWhenUsed="1"/>
     <w:lsdException w:name="Table Web 3" w:semiHidden="1" w:unhideWhenUsed="1"/>
     <w:lsdException w:name="Balloon Text" w:semiHidden="1" w:unhideWhenUsed="1"/>
-    <w:lsdException w:name="Table Grid" w:semiHidden="1" w:uiPriority="59" w:unhideWhenUsed="1"/>
+    <w:lsdException w:name="Table Grid" w:uiPriority="59"/>
     <w:lsdException w:name="Table Theme" w:semiHidden="1" w:unhideWhenUsed="1"/>
     <w:lsdException w:name="Placeholder Text" w:semiHidden="1"/>
     <w:lsdException w:name="No Spacing" w:uiPriority="1" w:qFormat="1"/>
@@ -2483,7 +2482,7 @@
 </file>
 
 <file path=customXml/itemProps1.xml><?xml version="1.0" encoding="utf-8"?>
-<ds:datastoreItem xmlns:ds="http://schemas.openxmlformats.org/officeDocument/2006/customXml" ds:itemID="{5F4BEEA3-F8F4-4684-A572-9C9E6B968C02}">
+<ds:datastoreItem xmlns:ds="http://schemas.openxmlformats.org/officeDocument/2006/customXml" ds:itemID="{7D6E5B61-04B6-41E0-B375-4FDDEDD61063}">
   <ds:schemaRefs>
     <ds:schemaRef ds:uri="http://schemas.openxmlformats.org/officeDocument/2006/bibliography"/>
   </ds:schemaRefs>

</xml_diff>

<commit_message>
Revised asset list after discussion
</commit_message>
<xml_diff>
--- a/AssetList.docx
+++ b/AssetList.docx
@@ -8,6 +8,12 @@
           <w:b/>
         </w:rPr>
         <w:t>Art Assets</w:t>
+      </w:r>
+      <w:r>
+        <w:rPr>
+          <w:b/>
+        </w:rPr>
+        <w:t xml:space="preserve"> (all Joanne)</w:t>
       </w:r>
     </w:p>
     <w:p/>
@@ -1023,6 +1029,18 @@
         </w:numPr>
       </w:pPr>
       <w:r>
+        <w:t>Camera zoom in/out</w:t>
+      </w:r>
+    </w:p>
+    <w:p>
+      <w:pPr>
+        <w:pStyle w:val="ListParagraph"/>
+        <w:numPr>
+          <w:ilvl w:val="0"/>
+          <w:numId w:val="2"/>
+        </w:numPr>
+      </w:pPr>
+      <w:r>
         <w:t>Items</w:t>
       </w:r>
     </w:p>
@@ -1231,285 +1249,333 @@
       </w:pPr>
       <w:r>
         <w:t>Remove item from inventory (quest)</w:t>
+      </w:r>
+    </w:p>
+    <w:p>
+      <w:pPr>
+        <w:pStyle w:val="ListParagraph"/>
+        <w:numPr>
+          <w:ilvl w:val="0"/>
+          <w:numId w:val="2"/>
+        </w:numPr>
+      </w:pPr>
+      <w:r>
+        <w:t>Unlock temple</w:t>
+      </w:r>
+    </w:p>
+    <w:p>
+      <w:pPr>
+        <w:pStyle w:val="ListParagraph"/>
+        <w:numPr>
+          <w:ilvl w:val="0"/>
+          <w:numId w:val="2"/>
+        </w:numPr>
+      </w:pPr>
+      <w:r>
+        <w:t>Close town</w:t>
+      </w:r>
+    </w:p>
+    <w:p>
+      <w:pPr>
+        <w:pStyle w:val="ListParagraph"/>
+        <w:numPr>
+          <w:ilvl w:val="0"/>
+          <w:numId w:val="2"/>
+        </w:numPr>
+      </w:pPr>
+      <w:r>
+        <w:t>Character status</w:t>
+      </w:r>
+    </w:p>
+    <w:p>
+      <w:pPr>
+        <w:pStyle w:val="ListParagraph"/>
+        <w:numPr>
+          <w:ilvl w:val="1"/>
+          <w:numId w:val="2"/>
+        </w:numPr>
+      </w:pPr>
+      <w:r>
+        <w:t>HP/Max HP</w:t>
+      </w:r>
+    </w:p>
+    <w:p>
+      <w:pPr>
+        <w:pStyle w:val="ListParagraph"/>
+        <w:numPr>
+          <w:ilvl w:val="1"/>
+          <w:numId w:val="2"/>
+        </w:numPr>
+      </w:pPr>
+      <w:r>
+        <w:t>MP/Max MP</w:t>
+      </w:r>
+    </w:p>
+    <w:p>
+      <w:pPr>
+        <w:pStyle w:val="ListParagraph"/>
+        <w:numPr>
+          <w:ilvl w:val="1"/>
+          <w:numId w:val="2"/>
+        </w:numPr>
+      </w:pPr>
+      <w:r>
+        <w:t>EXP/EXP Needed</w:t>
+      </w:r>
+    </w:p>
+    <w:p>
+      <w:pPr>
+        <w:pStyle w:val="ListParagraph"/>
+        <w:numPr>
+          <w:ilvl w:val="1"/>
+          <w:numId w:val="2"/>
+        </w:numPr>
+      </w:pPr>
+      <w:r>
+        <w:t>Disable controls on death</w:t>
+      </w:r>
+    </w:p>
+    <w:p>
+      <w:pPr>
+        <w:pStyle w:val="ListParagraph"/>
+        <w:numPr>
+          <w:ilvl w:val="0"/>
+          <w:numId w:val="2"/>
+        </w:numPr>
+      </w:pPr>
+      <w:r>
+        <w:t>Battles</w:t>
+      </w:r>
+    </w:p>
+    <w:p>
+      <w:pPr>
+        <w:pStyle w:val="ListParagraph"/>
+        <w:numPr>
+          <w:ilvl w:val="1"/>
+          <w:numId w:val="2"/>
+        </w:numPr>
+      </w:pPr>
+      <w:r>
+        <w:t>Toggle enemies on (after artifact)</w:t>
+      </w:r>
+    </w:p>
+    <w:p>
+      <w:pPr>
+        <w:pStyle w:val="ListParagraph"/>
+        <w:numPr>
+          <w:ilvl w:val="1"/>
+          <w:numId w:val="2"/>
+        </w:numPr>
+      </w:pPr>
+      <w:r>
+        <w:t>Enemy spawn</w:t>
+      </w:r>
+    </w:p>
+    <w:p>
+      <w:pPr>
+        <w:pStyle w:val="ListParagraph"/>
+        <w:numPr>
+          <w:ilvl w:val="1"/>
+          <w:numId w:val="2"/>
+        </w:numPr>
+      </w:pPr>
+      <w:r>
+        <w:t>Enemy aggro/de-aggro</w:t>
+      </w:r>
+    </w:p>
+    <w:p>
+      <w:pPr>
+        <w:pStyle w:val="ListParagraph"/>
+        <w:numPr>
+          <w:ilvl w:val="1"/>
+          <w:numId w:val="2"/>
+        </w:numPr>
+      </w:pPr>
+      <w:r>
+        <w:t>HP/MP/EXP bars</w:t>
+      </w:r>
+    </w:p>
+    <w:p>
+      <w:pPr>
+        <w:pStyle w:val="ListParagraph"/>
+        <w:numPr>
+          <w:ilvl w:val="1"/>
+          <w:numId w:val="2"/>
+        </w:numPr>
+      </w:pPr>
+      <w:r>
+        <w:t>Enemy actions</w:t>
+      </w:r>
+    </w:p>
+    <w:p>
+      <w:pPr>
+        <w:pStyle w:val="ListParagraph"/>
+        <w:numPr>
+          <w:ilvl w:val="2"/>
+          <w:numId w:val="2"/>
+        </w:numPr>
+      </w:pPr>
+      <w:r>
+        <w:t>Base class</w:t>
+      </w:r>
+    </w:p>
+    <w:p>
+      <w:pPr>
+        <w:pStyle w:val="ListParagraph"/>
+        <w:numPr>
+          <w:ilvl w:val="3"/>
+          <w:numId w:val="2"/>
+        </w:numPr>
+      </w:pPr>
+      <w:r>
+        <w:t>Movement</w:t>
+      </w:r>
+    </w:p>
+    <w:p>
+      <w:pPr>
+        <w:pStyle w:val="ListParagraph"/>
+        <w:numPr>
+          <w:ilvl w:val="3"/>
+          <w:numId w:val="2"/>
+        </w:numPr>
+      </w:pPr>
+      <w:r>
+        <w:t>Melee attack</w:t>
+      </w:r>
+    </w:p>
+    <w:p>
+      <w:pPr>
+        <w:pStyle w:val="ListParagraph"/>
+        <w:numPr>
+          <w:ilvl w:val="3"/>
+          <w:numId w:val="2"/>
+        </w:numPr>
+      </w:pPr>
+      <w:r>
+        <w:t>Ranged attack</w:t>
+      </w:r>
+    </w:p>
+    <w:p>
+      <w:pPr>
+        <w:pStyle w:val="ListParagraph"/>
+        <w:numPr>
+          <w:ilvl w:val="2"/>
+          <w:numId w:val="2"/>
+        </w:numPr>
+      </w:pPr>
+      <w:r>
+        <w:t>Driplet</w:t>
+      </w:r>
+    </w:p>
+    <w:p>
+      <w:pPr>
+        <w:pStyle w:val="ListParagraph"/>
+        <w:numPr>
+          <w:ilvl w:val="2"/>
+          <w:numId w:val="2"/>
+        </w:numPr>
+      </w:pPr>
+      <w:r>
+        <w:t>Florel</w:t>
+      </w:r>
+    </w:p>
+    <w:p>
+      <w:pPr>
+        <w:pStyle w:val="ListParagraph"/>
+        <w:numPr>
+          <w:ilvl w:val="1"/>
+          <w:numId w:val="2"/>
+        </w:numPr>
+      </w:pPr>
+      <w:r>
+        <w:t>EXP/money drop</w:t>
+      </w:r>
+    </w:p>
+    <w:p>
+      <w:pPr>
+        <w:pStyle w:val="ListParagraph"/>
+        <w:numPr>
+          <w:ilvl w:val="1"/>
+          <w:numId w:val="2"/>
+        </w:numPr>
+      </w:pPr>
+      <w:r>
+        <w:t>Enemy death fade-out</w:t>
+      </w:r>
+    </w:p>
+    <w:p>
+      <w:pPr>
+        <w:pStyle w:val="ListParagraph"/>
+        <w:numPr>
+          <w:ilvl w:val="1"/>
+          <w:numId w:val="2"/>
+        </w:numPr>
+      </w:pPr>
+      <w:r>
+        <w:t>Bosses (?)</w:t>
+      </w:r>
+    </w:p>
+    <w:p>
+      <w:pPr>
+        <w:pStyle w:val="ListParagraph"/>
+        <w:numPr>
+          <w:ilvl w:val="0"/>
+          <w:numId w:val="2"/>
+        </w:numPr>
+      </w:pPr>
+      <w:r>
+        <w:t>Shop</w:t>
+      </w:r>
+    </w:p>
+    <w:p>
+      <w:pPr>
+        <w:pStyle w:val="ListParagraph"/>
+        <w:numPr>
+          <w:ilvl w:val="1"/>
+          <w:numId w:val="2"/>
+        </w:numPr>
+      </w:pPr>
+      <w:r>
+        <w:t>Buy</w:t>
+      </w:r>
+    </w:p>
+    <w:p>
+      <w:pPr>
+        <w:pStyle w:val="ListParagraph"/>
+        <w:numPr>
+          <w:ilvl w:val="1"/>
+          <w:numId w:val="2"/>
+        </w:numPr>
+      </w:pPr>
+      <w:r>
+        <w:t>Exit</w:t>
+      </w:r>
+    </w:p>
+    <w:p>
+      <w:pPr>
+        <w:pStyle w:val="ListParagraph"/>
+        <w:numPr>
+          <w:ilvl w:val="0"/>
+          <w:numId w:val="2"/>
+        </w:numPr>
+      </w:pPr>
+      <w:r>
+        <w:t>Artifact room fancy effects</w:t>
+      </w:r>
+    </w:p>
+    <w:p>
+      <w:pPr>
+        <w:pStyle w:val="ListParagraph"/>
+        <w:numPr>
+          <w:ilvl w:val="0"/>
+          <w:numId w:val="2"/>
+        </w:numPr>
+      </w:pPr>
+      <w:r>
+        <w:t>Puzzle mechanics</w:t>
       </w:r>
       <w:bookmarkStart w:id="0" w:name="_GoBack"/>
       <w:bookmarkEnd w:id="0"/>
-    </w:p>
-    <w:p>
-      <w:pPr>
-        <w:pStyle w:val="ListParagraph"/>
-        <w:numPr>
-          <w:ilvl w:val="0"/>
-          <w:numId w:val="2"/>
-        </w:numPr>
-      </w:pPr>
-      <w:r>
-        <w:t>Character status</w:t>
-      </w:r>
-    </w:p>
-    <w:p>
-      <w:pPr>
-        <w:pStyle w:val="ListParagraph"/>
-        <w:numPr>
-          <w:ilvl w:val="1"/>
-          <w:numId w:val="2"/>
-        </w:numPr>
-      </w:pPr>
-      <w:r>
-        <w:t>HP/Max HP</w:t>
-      </w:r>
-    </w:p>
-    <w:p>
-      <w:pPr>
-        <w:pStyle w:val="ListParagraph"/>
-        <w:numPr>
-          <w:ilvl w:val="1"/>
-          <w:numId w:val="2"/>
-        </w:numPr>
-      </w:pPr>
-      <w:r>
-        <w:t>MP/Max MP</w:t>
-      </w:r>
-    </w:p>
-    <w:p>
-      <w:pPr>
-        <w:pStyle w:val="ListParagraph"/>
-        <w:numPr>
-          <w:ilvl w:val="1"/>
-          <w:numId w:val="2"/>
-        </w:numPr>
-      </w:pPr>
-      <w:r>
-        <w:t>EXP/EXP Needed</w:t>
-      </w:r>
-    </w:p>
-    <w:p>
-      <w:pPr>
-        <w:pStyle w:val="ListParagraph"/>
-        <w:numPr>
-          <w:ilvl w:val="1"/>
-          <w:numId w:val="2"/>
-        </w:numPr>
-      </w:pPr>
-      <w:r>
-        <w:t>Disable controls on death</w:t>
-      </w:r>
-    </w:p>
-    <w:p>
-      <w:pPr>
-        <w:pStyle w:val="ListParagraph"/>
-        <w:numPr>
-          <w:ilvl w:val="0"/>
-          <w:numId w:val="2"/>
-        </w:numPr>
-      </w:pPr>
-      <w:r>
-        <w:t>Battles</w:t>
-      </w:r>
-    </w:p>
-    <w:p>
-      <w:pPr>
-        <w:pStyle w:val="ListParagraph"/>
-        <w:numPr>
-          <w:ilvl w:val="1"/>
-          <w:numId w:val="2"/>
-        </w:numPr>
-      </w:pPr>
-      <w:r>
-        <w:t>Toggle enemies on (after artifact)</w:t>
-      </w:r>
-    </w:p>
-    <w:p>
-      <w:pPr>
-        <w:pStyle w:val="ListParagraph"/>
-        <w:numPr>
-          <w:ilvl w:val="1"/>
-          <w:numId w:val="2"/>
-        </w:numPr>
-      </w:pPr>
-      <w:r>
-        <w:t>Enemy spawn</w:t>
-      </w:r>
-    </w:p>
-    <w:p>
-      <w:pPr>
-        <w:pStyle w:val="ListParagraph"/>
-        <w:numPr>
-          <w:ilvl w:val="1"/>
-          <w:numId w:val="2"/>
-        </w:numPr>
-      </w:pPr>
-      <w:r>
-        <w:t>Enemy aggro/de-aggro</w:t>
-      </w:r>
-    </w:p>
-    <w:p>
-      <w:pPr>
-        <w:pStyle w:val="ListParagraph"/>
-        <w:numPr>
-          <w:ilvl w:val="1"/>
-          <w:numId w:val="2"/>
-        </w:numPr>
-      </w:pPr>
-      <w:r>
-        <w:t>HP/MP/EXP bars</w:t>
-      </w:r>
-    </w:p>
-    <w:p>
-      <w:pPr>
-        <w:pStyle w:val="ListParagraph"/>
-        <w:numPr>
-          <w:ilvl w:val="1"/>
-          <w:numId w:val="2"/>
-        </w:numPr>
-      </w:pPr>
-      <w:r>
-        <w:t>Enemy actions</w:t>
-      </w:r>
-    </w:p>
-    <w:p>
-      <w:pPr>
-        <w:pStyle w:val="ListParagraph"/>
-        <w:numPr>
-          <w:ilvl w:val="2"/>
-          <w:numId w:val="2"/>
-        </w:numPr>
-      </w:pPr>
-      <w:r>
-        <w:t>Base class</w:t>
-      </w:r>
-    </w:p>
-    <w:p>
-      <w:pPr>
-        <w:pStyle w:val="ListParagraph"/>
-        <w:numPr>
-          <w:ilvl w:val="3"/>
-          <w:numId w:val="2"/>
-        </w:numPr>
-      </w:pPr>
-      <w:r>
-        <w:t>Movement</w:t>
-      </w:r>
-    </w:p>
-    <w:p>
-      <w:pPr>
-        <w:pStyle w:val="ListParagraph"/>
-        <w:numPr>
-          <w:ilvl w:val="3"/>
-          <w:numId w:val="2"/>
-        </w:numPr>
-      </w:pPr>
-      <w:r>
-        <w:t>Melee attack</w:t>
-      </w:r>
-    </w:p>
-    <w:p>
-      <w:pPr>
-        <w:pStyle w:val="ListParagraph"/>
-        <w:numPr>
-          <w:ilvl w:val="3"/>
-          <w:numId w:val="2"/>
-        </w:numPr>
-      </w:pPr>
-      <w:r>
-        <w:t>Ranged attack</w:t>
-      </w:r>
-    </w:p>
-    <w:p>
-      <w:pPr>
-        <w:pStyle w:val="ListParagraph"/>
-        <w:numPr>
-          <w:ilvl w:val="2"/>
-          <w:numId w:val="2"/>
-        </w:numPr>
-      </w:pPr>
-      <w:r>
-        <w:t>Driplet</w:t>
-      </w:r>
-    </w:p>
-    <w:p>
-      <w:pPr>
-        <w:pStyle w:val="ListParagraph"/>
-        <w:numPr>
-          <w:ilvl w:val="2"/>
-          <w:numId w:val="2"/>
-        </w:numPr>
-      </w:pPr>
-      <w:r>
-        <w:t>Florel</w:t>
-      </w:r>
-    </w:p>
-    <w:p>
-      <w:pPr>
-        <w:pStyle w:val="ListParagraph"/>
-        <w:numPr>
-          <w:ilvl w:val="1"/>
-          <w:numId w:val="2"/>
-        </w:numPr>
-      </w:pPr>
-      <w:r>
-        <w:t>EXP/money drop</w:t>
-      </w:r>
-    </w:p>
-    <w:p>
-      <w:pPr>
-        <w:pStyle w:val="ListParagraph"/>
-        <w:numPr>
-          <w:ilvl w:val="1"/>
-          <w:numId w:val="2"/>
-        </w:numPr>
-      </w:pPr>
-      <w:r>
-        <w:t>Enemy death fade-out</w:t>
-      </w:r>
-    </w:p>
-    <w:p>
-      <w:pPr>
-        <w:pStyle w:val="ListParagraph"/>
-        <w:numPr>
-          <w:ilvl w:val="1"/>
-          <w:numId w:val="2"/>
-        </w:numPr>
-      </w:pPr>
-      <w:r>
-        <w:t>Bosses (?)</w:t>
-      </w:r>
-    </w:p>
-    <w:p>
-      <w:pPr>
-        <w:pStyle w:val="ListParagraph"/>
-        <w:numPr>
-          <w:ilvl w:val="0"/>
-          <w:numId w:val="2"/>
-        </w:numPr>
-      </w:pPr>
-      <w:r>
-        <w:t>Shop</w:t>
-      </w:r>
-    </w:p>
-    <w:p>
-      <w:pPr>
-        <w:pStyle w:val="ListParagraph"/>
-        <w:numPr>
-          <w:ilvl w:val="1"/>
-          <w:numId w:val="2"/>
-        </w:numPr>
-      </w:pPr>
-      <w:r>
-        <w:t>Buy</w:t>
-      </w:r>
-    </w:p>
-    <w:p>
-      <w:pPr>
-        <w:pStyle w:val="ListParagraph"/>
-        <w:numPr>
-          <w:ilvl w:val="1"/>
-          <w:numId w:val="2"/>
-        </w:numPr>
-      </w:pPr>
-      <w:r>
-        <w:t>Exit</w:t>
-      </w:r>
     </w:p>
     <w:sectPr>
       <w:type w:val="continuous"/>
@@ -2482,7 +2548,7 @@
 </file>
 
 <file path=customXml/itemProps1.xml><?xml version="1.0" encoding="utf-8"?>
-<ds:datastoreItem xmlns:ds="http://schemas.openxmlformats.org/officeDocument/2006/customXml" ds:itemID="{7D6E5B61-04B6-41E0-B375-4FDDEDD61063}">
+<ds:datastoreItem xmlns:ds="http://schemas.openxmlformats.org/officeDocument/2006/customXml" ds:itemID="{48F0B940-D762-47A9-9EE3-E1D7CA1F1CC4}">
   <ds:schemaRefs>
     <ds:schemaRef ds:uri="http://schemas.openxmlformats.org/officeDocument/2006/bibliography"/>
   </ds:schemaRefs>

</xml_diff>

<commit_message>
Wong - Task priority and assignments added
</commit_message>
<xml_diff>
--- a/AssetList.docx
+++ b/AssetList.docx
@@ -3,20 +3,272 @@
 <w:document xmlns:wpc="http://schemas.microsoft.com/office/word/2010/wordprocessingCanvas" xmlns:cx="http://schemas.microsoft.com/office/drawing/2014/chartex" xmlns:cx1="http://schemas.microsoft.com/office/drawing/2015/9/8/chartex" xmlns:cx2="http://schemas.microsoft.com/office/drawing/2015/10/21/chartex" xmlns:mc="http://schemas.openxmlformats.org/markup-compatibility/2006" xmlns:o="urn:schemas-microsoft-com:office:office" xmlns:r="http://schemas.openxmlformats.org/officeDocument/2006/relationships" xmlns:m="http://schemas.openxmlformats.org/officeDocument/2006/math" xmlns:v="urn:schemas-microsoft-com:vml" xmlns:wp14="http://schemas.microsoft.com/office/word/2010/wordprocessingDrawing" xmlns:wp="http://schemas.openxmlformats.org/drawingml/2006/wordprocessingDrawing" xmlns:w10="urn:schemas-microsoft-com:office:word" xmlns:w="http://schemas.openxmlformats.org/wordprocessingml/2006/main" xmlns:w14="http://schemas.microsoft.com/office/word/2010/wordml" xmlns:w15="http://schemas.microsoft.com/office/word/2012/wordml" xmlns:w16se="http://schemas.microsoft.com/office/word/2015/wordml/symex" xmlns:wpg="http://schemas.microsoft.com/office/word/2010/wordprocessingGroup" xmlns:wpi="http://schemas.microsoft.com/office/word/2010/wordprocessingInk" xmlns:wne="http://schemas.microsoft.com/office/word/2006/wordml" xmlns:wps="http://schemas.microsoft.com/office/word/2010/wordprocessingShape" mc:Ignorable="w14 w15 w16se wp14">
   <w:body>
     <w:p>
+      <w:pPr>
+        <w:rPr>
+          <w:color w:val="FF0000"/>
+          <w:highlight w:val="black"/>
+        </w:rPr>
+      </w:pPr>
       <w:r>
         <w:rPr>
           <w:b/>
+          <w:color w:val="FF0000"/>
+          <w:highlight w:val="black"/>
         </w:rPr>
         <w:t>Art Assets</w:t>
       </w:r>
-      <w:r>
-        <w:rPr>
-          <w:b/>
-        </w:rPr>
-        <w:t xml:space="preserve"> (all Joanne)</w:t>
-      </w:r>
-    </w:p>
-    <w:p/>
+    </w:p>
+    <w:p>
+      <w:pPr>
+        <w:rPr>
+          <w:highlight w:val="black"/>
+        </w:rPr>
+      </w:pPr>
+      <w:r>
+        <w:rPr>
+          <w:noProof/>
+          <w:color w:val="FFC000"/>
+          <w:highlight w:val="black"/>
+        </w:rPr>
+        <mc:AlternateContent>
+          <mc:Choice Requires="wps">
+            <w:drawing>
+              <wp:anchor distT="45720" distB="45720" distL="114300" distR="114300" simplePos="0" relativeHeight="251658240" behindDoc="0" locked="0" layoutInCell="1" allowOverlap="1" wp14:anchorId="5330506B" wp14:editId="7F89FE52">
+                <wp:simplePos x="0" y="0"/>
+                <wp:positionH relativeFrom="column">
+                  <wp:posOffset>3695700</wp:posOffset>
+                </wp:positionH>
+                <wp:positionV relativeFrom="paragraph">
+                  <wp:posOffset>15240</wp:posOffset>
+                </wp:positionV>
+                <wp:extent cx="3133725" cy="1028700"/>
+                <wp:effectExtent l="0" t="0" r="28575" b="19050"/>
+                <wp:wrapSquare wrapText="bothSides"/>
+                <wp:docPr id="217" name="Text Box 2"/>
+                <wp:cNvGraphicFramePr>
+                  <a:graphicFrameLocks xmlns:a="http://schemas.openxmlformats.org/drawingml/2006/main"/>
+                </wp:cNvGraphicFramePr>
+                <a:graphic xmlns:a="http://schemas.openxmlformats.org/drawingml/2006/main">
+                  <a:graphicData uri="http://schemas.microsoft.com/office/word/2010/wordprocessingShape">
+                    <wps:wsp>
+                      <wps:cNvSpPr txBox="1">
+                        <a:spLocks noChangeArrowheads="1"/>
+                      </wps:cNvSpPr>
+                      <wps:spPr bwMode="auto">
+                        <a:xfrm>
+                          <a:off x="0" y="0"/>
+                          <a:ext cx="3133725" cy="1028700"/>
+                        </a:xfrm>
+                        <a:prstGeom prst="rect">
+                          <a:avLst/>
+                        </a:prstGeom>
+                        <a:solidFill>
+                          <a:srgbClr val="FFFFFF"/>
+                        </a:solidFill>
+                        <a:ln w="9525">
+                          <a:solidFill>
+                            <a:srgbClr val="000000"/>
+                          </a:solidFill>
+                          <a:miter lim="800000"/>
+                          <a:headEnd/>
+                          <a:tailEnd/>
+                        </a:ln>
+                      </wps:spPr>
+                      <wps:txbx>
+                        <w:txbxContent>
+                          <w:p>
+                            <w:pPr>
+                              <w:rPr>
+                                <w:color w:val="FF0000"/>
+                              </w:rPr>
+                            </w:pPr>
+                            <w:r>
+                              <w:t xml:space="preserve">Priority: </w:t>
+                            </w:r>
+                            <w:r>
+                              <w:rPr>
+                                <w:color w:val="FF0000"/>
+                              </w:rPr>
+                              <w:t>High</w:t>
+                            </w:r>
+                          </w:p>
+                          <w:p>
+                            <w:r>
+                              <w:t xml:space="preserve">Priority: </w:t>
+                            </w:r>
+                            <w:r>
+                              <w:rPr>
+                                <w:color w:val="FFC000"/>
+                              </w:rPr>
+                              <w:t>Mid</w:t>
+                            </w:r>
+                          </w:p>
+                          <w:p>
+                            <w:r>
+                              <w:t xml:space="preserve">Priority: </w:t>
+                            </w:r>
+                            <w:r>
+                              <w:rPr>
+                                <w:color w:val="00B0F0"/>
+                              </w:rPr>
+                              <w:t>Low</w:t>
+                            </w:r>
+                          </w:p>
+                          <w:p>
+                            <w:pPr>
+                              <w:rPr>
+                                <w:color w:val="00B0F0"/>
+                              </w:rPr>
+                            </w:pPr>
+                            <w:r>
+                              <w:t xml:space="preserve">Assigned to </w:t>
+                            </w:r>
+                            <w:r>
+                              <w:rPr>
+                                <w:color w:val="FFFFFF" w:themeColor="background1"/>
+                                <w:highlight w:val="black"/>
+                              </w:rPr>
+                              <w:t>Joanne</w:t>
+                            </w:r>
+                          </w:p>
+                          <w:p>
+                            <w:pPr>
+                              <w:rPr>
+                                <w:color w:val="FFFFFF" w:themeColor="background1"/>
+                              </w:rPr>
+                            </w:pPr>
+                            <w:r>
+                              <w:t>Assign</w:t>
+                            </w:r>
+                            <w:r>
+                              <w:t xml:space="preserve">ed to </w:t>
+                            </w:r>
+                            <w:proofErr w:type="spellStart"/>
+                            <w:r>
+                              <w:rPr>
+                                <w:color w:val="FFFFFF" w:themeColor="background1"/>
+                                <w:highlight w:val="darkMagenta"/>
+                              </w:rPr>
+                              <w:t>Schank</w:t>
+                            </w:r>
+                            <w:bookmarkStart w:id="0" w:name="_GoBack"/>
+                            <w:bookmarkEnd w:id="0"/>
+                            <w:proofErr w:type="spellEnd"/>
+                          </w:p>
+                        </w:txbxContent>
+                      </wps:txbx>
+                      <wps:bodyPr rot="0" vert="horz" wrap="square" lIns="91440" tIns="45720" rIns="91440" bIns="45720" anchor="t" anchorCtr="0">
+                        <a:noAutofit/>
+                      </wps:bodyPr>
+                    </wps:wsp>
+                  </a:graphicData>
+                </a:graphic>
+                <wp14:sizeRelH relativeFrom="margin">
+                  <wp14:pctWidth>0</wp14:pctWidth>
+                </wp14:sizeRelH>
+                <wp14:sizeRelV relativeFrom="margin">
+                  <wp14:pctHeight>0</wp14:pctHeight>
+                </wp14:sizeRelV>
+              </wp:anchor>
+            </w:drawing>
+          </mc:Choice>
+          <mc:Fallback>
+            <w:pict>
+              <v:shapetype w14:anchorId="5330506B" id="_x0000_t202" coordsize="21600,21600" o:spt="202" path="m,l,21600r21600,l21600,xe">
+                <v:stroke joinstyle="miter"/>
+                <v:path gradientshapeok="t" o:connecttype="rect"/>
+              </v:shapetype>
+              <v:shape id="Text Box 2" o:spid="_x0000_s1026" type="#_x0000_t202" style="position:absolute;margin-left:291pt;margin-top:1.2pt;width:246.75pt;height:81pt;z-index:251658240;visibility:visible;mso-wrap-style:square;mso-width-percent:0;mso-height-percent:0;mso-wrap-distance-left:9pt;mso-wrap-distance-top:3.6pt;mso-wrap-distance-right:9pt;mso-wrap-distance-bottom:3.6pt;mso-position-horizontal:absolute;mso-position-horizontal-relative:text;mso-position-vertical:absolute;mso-position-vertical-relative:text;mso-width-percent:0;mso-height-percent:0;mso-width-relative:margin;mso-height-relative:margin;v-text-anchor:top" o:gfxdata="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">
+                <v:textbox>
+                  <w:txbxContent>
+                    <w:p>
+                      <w:pPr>
+                        <w:rPr>
+                          <w:color w:val="FF0000"/>
+                        </w:rPr>
+                      </w:pPr>
+                      <w:r>
+                        <w:t xml:space="preserve">Priority: </w:t>
+                      </w:r>
+                      <w:r>
+                        <w:rPr>
+                          <w:color w:val="FF0000"/>
+                        </w:rPr>
+                        <w:t>High</w:t>
+                      </w:r>
+                    </w:p>
+                    <w:p>
+                      <w:r>
+                        <w:t xml:space="preserve">Priority: </w:t>
+                      </w:r>
+                      <w:r>
+                        <w:rPr>
+                          <w:color w:val="FFC000"/>
+                        </w:rPr>
+                        <w:t>Mid</w:t>
+                      </w:r>
+                    </w:p>
+                    <w:p>
+                      <w:r>
+                        <w:t xml:space="preserve">Priority: </w:t>
+                      </w:r>
+                      <w:r>
+                        <w:rPr>
+                          <w:color w:val="00B0F0"/>
+                        </w:rPr>
+                        <w:t>Low</w:t>
+                      </w:r>
+                    </w:p>
+                    <w:p>
+                      <w:pPr>
+                        <w:rPr>
+                          <w:color w:val="00B0F0"/>
+                        </w:rPr>
+                      </w:pPr>
+                      <w:r>
+                        <w:t xml:space="preserve">Assigned to </w:t>
+                      </w:r>
+                      <w:r>
+                        <w:rPr>
+                          <w:color w:val="FFFFFF" w:themeColor="background1"/>
+                          <w:highlight w:val="black"/>
+                        </w:rPr>
+                        <w:t>Joanne</w:t>
+                      </w:r>
+                    </w:p>
+                    <w:p>
+                      <w:pPr>
+                        <w:rPr>
+                          <w:color w:val="FFFFFF" w:themeColor="background1"/>
+                        </w:rPr>
+                      </w:pPr>
+                      <w:r>
+                        <w:t>Assign</w:t>
+                      </w:r>
+                      <w:r>
+                        <w:t xml:space="preserve">ed to </w:t>
+                      </w:r>
+                      <w:proofErr w:type="spellStart"/>
+                      <w:r>
+                        <w:rPr>
+                          <w:color w:val="FFFFFF" w:themeColor="background1"/>
+                          <w:highlight w:val="darkMagenta"/>
+                        </w:rPr>
+                        <w:t>Schank</w:t>
+                      </w:r>
+                      <w:bookmarkStart w:id="1" w:name="_GoBack"/>
+                      <w:bookmarkEnd w:id="1"/>
+                      <w:proofErr w:type="spellEnd"/>
+                    </w:p>
+                  </w:txbxContent>
+                </v:textbox>
+                <w10:wrap type="square"/>
+              </v:shape>
+            </w:pict>
+          </mc:Fallback>
+        </mc:AlternateContent>
+      </w:r>
+    </w:p>
     <w:p>
       <w:pPr>
         <w:pStyle w:val="ListParagraph"/>
@@ -24,6 +276,9 @@
           <w:ilvl w:val="0"/>
           <w:numId w:val="1"/>
         </w:numPr>
+        <w:rPr>
+          <w:highlight w:val="black"/>
+        </w:rPr>
         <w:sectPr>
           <w:pgSz w:w="12240" w:h="15840"/>
           <w:pgMar w:top="720" w:right="720" w:bottom="720" w:left="720" w:header="720" w:footer="720" w:gutter="0"/>
@@ -39,8 +294,16 @@
           <w:ilvl w:val="0"/>
           <w:numId w:val="1"/>
         </w:numPr>
-      </w:pPr>
-      <w:r>
+        <w:rPr>
+          <w:color w:val="FF0000"/>
+          <w:highlight w:val="black"/>
+        </w:rPr>
+      </w:pPr>
+      <w:r>
+        <w:rPr>
+          <w:color w:val="FF0000"/>
+          <w:highlight w:val="black"/>
+        </w:rPr>
         <w:t>Characters</w:t>
       </w:r>
     </w:p>
@@ -51,8 +314,16 @@
           <w:ilvl w:val="1"/>
           <w:numId w:val="1"/>
         </w:numPr>
-      </w:pPr>
-      <w:r>
+        <w:rPr>
+          <w:color w:val="FF0000"/>
+          <w:highlight w:val="black"/>
+        </w:rPr>
+      </w:pPr>
+      <w:r>
+        <w:rPr>
+          <w:color w:val="FF0000"/>
+          <w:highlight w:val="black"/>
+        </w:rPr>
         <w:t>Bomb character</w:t>
       </w:r>
     </w:p>
@@ -63,8 +334,16 @@
           <w:ilvl w:val="2"/>
           <w:numId w:val="1"/>
         </w:numPr>
-      </w:pPr>
-      <w:r>
+        <w:rPr>
+          <w:color w:val="FF0000"/>
+          <w:highlight w:val="black"/>
+        </w:rPr>
+      </w:pPr>
+      <w:r>
+        <w:rPr>
+          <w:color w:val="FF0000"/>
+          <w:highlight w:val="black"/>
+        </w:rPr>
         <w:t>Movement</w:t>
       </w:r>
     </w:p>
@@ -75,8 +354,16 @@
           <w:ilvl w:val="2"/>
           <w:numId w:val="1"/>
         </w:numPr>
-      </w:pPr>
-      <w:r>
+        <w:rPr>
+          <w:color w:val="00B0F0"/>
+          <w:highlight w:val="black"/>
+        </w:rPr>
+      </w:pPr>
+      <w:r>
+        <w:rPr>
+          <w:color w:val="00B0F0"/>
+          <w:highlight w:val="black"/>
+        </w:rPr>
         <w:t>Dead state</w:t>
       </w:r>
     </w:p>
@@ -87,8 +374,16 @@
           <w:ilvl w:val="1"/>
           <w:numId w:val="1"/>
         </w:numPr>
-      </w:pPr>
-      <w:r>
+        <w:rPr>
+          <w:color w:val="FF0000"/>
+          <w:highlight w:val="black"/>
+        </w:rPr>
+      </w:pPr>
+      <w:r>
+        <w:rPr>
+          <w:color w:val="FF0000"/>
+          <w:highlight w:val="black"/>
+        </w:rPr>
         <w:t>Fairy character</w:t>
       </w:r>
     </w:p>
@@ -99,8 +394,16 @@
           <w:ilvl w:val="2"/>
           <w:numId w:val="1"/>
         </w:numPr>
-      </w:pPr>
-      <w:r>
+        <w:rPr>
+          <w:color w:val="FF0000"/>
+          <w:highlight w:val="black"/>
+        </w:rPr>
+      </w:pPr>
+      <w:r>
+        <w:rPr>
+          <w:color w:val="FF0000"/>
+          <w:highlight w:val="black"/>
+        </w:rPr>
         <w:t>Movement</w:t>
       </w:r>
     </w:p>
@@ -111,8 +414,16 @@
           <w:ilvl w:val="2"/>
           <w:numId w:val="1"/>
         </w:numPr>
-      </w:pPr>
-      <w:r>
+        <w:rPr>
+          <w:color w:val="00B0F0"/>
+          <w:highlight w:val="black"/>
+        </w:rPr>
+      </w:pPr>
+      <w:r>
+        <w:rPr>
+          <w:color w:val="00B0F0"/>
+          <w:highlight w:val="black"/>
+        </w:rPr>
         <w:t>Dead state</w:t>
       </w:r>
     </w:p>
@@ -123,8 +434,16 @@
           <w:ilvl w:val="1"/>
           <w:numId w:val="1"/>
         </w:numPr>
-      </w:pPr>
-      <w:r>
+        <w:rPr>
+          <w:color w:val="00B0F0"/>
+          <w:highlight w:val="black"/>
+        </w:rPr>
+      </w:pPr>
+      <w:r>
+        <w:rPr>
+          <w:color w:val="00B0F0"/>
+          <w:highlight w:val="black"/>
+        </w:rPr>
         <w:t>Bomb NPC</w:t>
       </w:r>
     </w:p>
@@ -135,56 +454,152 @@
           <w:ilvl w:val="1"/>
           <w:numId w:val="1"/>
         </w:numPr>
-      </w:pPr>
-      <w:r>
-        <w:t>Florel NPC</w:t>
-      </w:r>
-    </w:p>
-    <w:p>
-      <w:pPr>
-        <w:pStyle w:val="ListParagraph"/>
-        <w:numPr>
-          <w:ilvl w:val="1"/>
-          <w:numId w:val="1"/>
-        </w:numPr>
-      </w:pPr>
-      <w:r>
-        <w:t>Florel Enemy</w:t>
-      </w:r>
-    </w:p>
-    <w:p>
-      <w:pPr>
-        <w:pStyle w:val="ListParagraph"/>
-        <w:numPr>
-          <w:ilvl w:val="1"/>
-          <w:numId w:val="1"/>
-        </w:numPr>
-      </w:pPr>
-      <w:r>
-        <w:t>Driplet NPC</w:t>
-      </w:r>
-    </w:p>
-    <w:p>
-      <w:pPr>
-        <w:pStyle w:val="ListParagraph"/>
-        <w:numPr>
-          <w:ilvl w:val="1"/>
-          <w:numId w:val="1"/>
-        </w:numPr>
-      </w:pPr>
-      <w:r>
-        <w:t>Driplet Enemy</w:t>
-      </w:r>
-    </w:p>
-    <w:p>
-      <w:pPr>
-        <w:pStyle w:val="ListParagraph"/>
-        <w:numPr>
-          <w:ilvl w:val="1"/>
-          <w:numId w:val="1"/>
-        </w:numPr>
-      </w:pPr>
-      <w:r>
+        <w:rPr>
+          <w:color w:val="00B0F0"/>
+          <w:highlight w:val="black"/>
+        </w:rPr>
+      </w:pPr>
+      <w:r>
+        <w:rPr>
+          <w:color w:val="00B0F0"/>
+          <w:highlight w:val="black"/>
+        </w:rPr>
+        <w:t>Fairy NPC</w:t>
+      </w:r>
+    </w:p>
+    <w:p>
+      <w:pPr>
+        <w:pStyle w:val="ListParagraph"/>
+        <w:numPr>
+          <w:ilvl w:val="1"/>
+          <w:numId w:val="1"/>
+        </w:numPr>
+        <w:rPr>
+          <w:color w:val="00B0F0"/>
+          <w:highlight w:val="black"/>
+        </w:rPr>
+      </w:pPr>
+      <w:proofErr w:type="spellStart"/>
+      <w:r>
+        <w:rPr>
+          <w:color w:val="00B0F0"/>
+          <w:highlight w:val="black"/>
+        </w:rPr>
+        <w:t>Florel</w:t>
+      </w:r>
+      <w:proofErr w:type="spellEnd"/>
+      <w:r>
+        <w:rPr>
+          <w:color w:val="00B0F0"/>
+          <w:highlight w:val="black"/>
+        </w:rPr>
+        <w:t xml:space="preserve"> NPC</w:t>
+      </w:r>
+    </w:p>
+    <w:p>
+      <w:pPr>
+        <w:pStyle w:val="ListParagraph"/>
+        <w:numPr>
+          <w:ilvl w:val="1"/>
+          <w:numId w:val="1"/>
+        </w:numPr>
+        <w:rPr>
+          <w:color w:val="FFC000"/>
+          <w:highlight w:val="black"/>
+        </w:rPr>
+      </w:pPr>
+      <w:proofErr w:type="spellStart"/>
+      <w:r>
+        <w:rPr>
+          <w:color w:val="FFC000"/>
+          <w:highlight w:val="black"/>
+        </w:rPr>
+        <w:t>Florel</w:t>
+      </w:r>
+      <w:proofErr w:type="spellEnd"/>
+      <w:r>
+        <w:rPr>
+          <w:color w:val="FFC000"/>
+          <w:highlight w:val="black"/>
+        </w:rPr>
+        <w:t xml:space="preserve"> Enemy</w:t>
+      </w:r>
+    </w:p>
+    <w:p>
+      <w:pPr>
+        <w:pStyle w:val="ListParagraph"/>
+        <w:numPr>
+          <w:ilvl w:val="1"/>
+          <w:numId w:val="1"/>
+        </w:numPr>
+        <w:rPr>
+          <w:color w:val="00B0F0"/>
+          <w:highlight w:val="black"/>
+        </w:rPr>
+      </w:pPr>
+      <w:proofErr w:type="spellStart"/>
+      <w:r>
+        <w:rPr>
+          <w:color w:val="00B0F0"/>
+          <w:highlight w:val="black"/>
+        </w:rPr>
+        <w:t>Driplet</w:t>
+      </w:r>
+      <w:proofErr w:type="spellEnd"/>
+      <w:r>
+        <w:rPr>
+          <w:color w:val="00B0F0"/>
+          <w:highlight w:val="black"/>
+        </w:rPr>
+        <w:t xml:space="preserve"> NPC</w:t>
+      </w:r>
+    </w:p>
+    <w:p>
+      <w:pPr>
+        <w:pStyle w:val="ListParagraph"/>
+        <w:numPr>
+          <w:ilvl w:val="1"/>
+          <w:numId w:val="1"/>
+        </w:numPr>
+        <w:rPr>
+          <w:color w:val="FFC000"/>
+          <w:highlight w:val="black"/>
+        </w:rPr>
+      </w:pPr>
+      <w:proofErr w:type="spellStart"/>
+      <w:r>
+        <w:rPr>
+          <w:color w:val="FFC000"/>
+          <w:highlight w:val="black"/>
+        </w:rPr>
+        <w:t>Driplet</w:t>
+      </w:r>
+      <w:proofErr w:type="spellEnd"/>
+      <w:r>
+        <w:rPr>
+          <w:color w:val="FFC000"/>
+          <w:highlight w:val="black"/>
+        </w:rPr>
+        <w:t xml:space="preserve"> Enemy</w:t>
+      </w:r>
+    </w:p>
+    <w:p>
+      <w:pPr>
+        <w:pStyle w:val="ListParagraph"/>
+        <w:numPr>
+          <w:ilvl w:val="1"/>
+          <w:numId w:val="1"/>
+        </w:numPr>
+        <w:rPr>
+          <w:color w:val="00B0F0"/>
+          <w:highlight w:val="black"/>
+        </w:rPr>
+      </w:pPr>
+      <w:r>
+        <w:rPr>
+          <w:color w:val="00B0F0"/>
+          <w:highlight w:val="black"/>
+        </w:rPr>
         <w:t>Lily the Lilac</w:t>
       </w:r>
     </w:p>
@@ -195,9 +610,26 @@
           <w:ilvl w:val="1"/>
           <w:numId w:val="1"/>
         </w:numPr>
-      </w:pPr>
-      <w:r>
-        <w:t>Sharky the Goldfish</w:t>
+        <w:rPr>
+          <w:color w:val="00B0F0"/>
+          <w:highlight w:val="black"/>
+        </w:rPr>
+      </w:pPr>
+      <w:proofErr w:type="spellStart"/>
+      <w:r>
+        <w:rPr>
+          <w:color w:val="00B0F0"/>
+          <w:highlight w:val="black"/>
+        </w:rPr>
+        <w:t>Sharky</w:t>
+      </w:r>
+      <w:proofErr w:type="spellEnd"/>
+      <w:r>
+        <w:rPr>
+          <w:color w:val="00B0F0"/>
+          <w:highlight w:val="black"/>
+        </w:rPr>
+        <w:t xml:space="preserve"> the Goldfish</w:t>
       </w:r>
     </w:p>
     <w:p>
@@ -207,8 +639,16 @@
           <w:ilvl w:val="0"/>
           <w:numId w:val="1"/>
         </w:numPr>
-      </w:pPr>
-      <w:r>
+        <w:rPr>
+          <w:color w:val="FFC000"/>
+          <w:highlight w:val="black"/>
+        </w:rPr>
+      </w:pPr>
+      <w:r>
+        <w:rPr>
+          <w:color w:val="FFC000"/>
+          <w:highlight w:val="black"/>
+        </w:rPr>
         <w:t>Spaceship</w:t>
       </w:r>
     </w:p>
@@ -219,8 +659,16 @@
           <w:ilvl w:val="0"/>
           <w:numId w:val="1"/>
         </w:numPr>
-      </w:pPr>
-      <w:r>
+        <w:rPr>
+          <w:color w:val="FF0000"/>
+          <w:highlight w:val="black"/>
+        </w:rPr>
+      </w:pPr>
+      <w:r>
+        <w:rPr>
+          <w:color w:val="FF0000"/>
+          <w:highlight w:val="black"/>
+        </w:rPr>
         <w:t>Planets</w:t>
       </w:r>
     </w:p>
@@ -231,8 +679,16 @@
           <w:ilvl w:val="1"/>
           <w:numId w:val="1"/>
         </w:numPr>
-      </w:pPr>
-      <w:r>
+        <w:rPr>
+          <w:color w:val="FF0000"/>
+          <w:highlight w:val="black"/>
+        </w:rPr>
+      </w:pPr>
+      <w:r>
+        <w:rPr>
+          <w:color w:val="FF0000"/>
+          <w:highlight w:val="black"/>
+        </w:rPr>
         <w:t>Space view</w:t>
       </w:r>
     </w:p>
@@ -243,8 +699,16 @@
           <w:ilvl w:val="1"/>
           <w:numId w:val="1"/>
         </w:numPr>
-      </w:pPr>
-      <w:r>
+        <w:rPr>
+          <w:color w:val="FF0000"/>
+          <w:highlight w:val="black"/>
+        </w:rPr>
+      </w:pPr>
+      <w:r>
+        <w:rPr>
+          <w:color w:val="FF0000"/>
+          <w:highlight w:val="black"/>
+        </w:rPr>
         <w:t>Bomb planet</w:t>
       </w:r>
     </w:p>
@@ -255,8 +719,16 @@
           <w:ilvl w:val="2"/>
           <w:numId w:val="1"/>
         </w:numPr>
-      </w:pPr>
-      <w:r>
+        <w:rPr>
+          <w:color w:val="FFC000"/>
+          <w:highlight w:val="black"/>
+        </w:rPr>
+      </w:pPr>
+      <w:r>
+        <w:rPr>
+          <w:color w:val="FFC000"/>
+          <w:highlight w:val="black"/>
+        </w:rPr>
         <w:t>Town</w:t>
       </w:r>
     </w:p>
@@ -267,8 +739,341 @@
           <w:ilvl w:val="3"/>
           <w:numId w:val="1"/>
         </w:numPr>
-      </w:pPr>
-      <w:r>
+        <w:rPr>
+          <w:color w:val="00B0F0"/>
+          <w:highlight w:val="black"/>
+        </w:rPr>
+      </w:pPr>
+      <w:r>
+        <w:rPr>
+          <w:color w:val="00B0F0"/>
+          <w:highlight w:val="black"/>
+        </w:rPr>
+        <w:t>Houses</w:t>
+      </w:r>
+    </w:p>
+    <w:p>
+      <w:pPr>
+        <w:pStyle w:val="ListParagraph"/>
+        <w:numPr>
+          <w:ilvl w:val="2"/>
+          <w:numId w:val="1"/>
+        </w:numPr>
+        <w:rPr>
+          <w:color w:val="FF0000"/>
+          <w:highlight w:val="black"/>
+        </w:rPr>
+      </w:pPr>
+      <w:r>
+        <w:rPr>
+          <w:color w:val="FF0000"/>
+          <w:highlight w:val="black"/>
+        </w:rPr>
+        <w:t>Temple</w:t>
+      </w:r>
+    </w:p>
+    <w:p>
+      <w:pPr>
+        <w:pStyle w:val="ListParagraph"/>
+        <w:numPr>
+          <w:ilvl w:val="2"/>
+          <w:numId w:val="1"/>
+        </w:numPr>
+        <w:rPr>
+          <w:color w:val="FF0000"/>
+          <w:highlight w:val="black"/>
+        </w:rPr>
+      </w:pPr>
+      <w:r>
+        <w:rPr>
+          <w:color w:val="FF0000"/>
+          <w:highlight w:val="black"/>
+        </w:rPr>
+        <w:t>Volcano</w:t>
+      </w:r>
+    </w:p>
+    <w:p>
+      <w:pPr>
+        <w:pStyle w:val="ListParagraph"/>
+        <w:numPr>
+          <w:ilvl w:val="1"/>
+          <w:numId w:val="1"/>
+        </w:numPr>
+        <w:rPr>
+          <w:color w:val="FF0000"/>
+          <w:highlight w:val="black"/>
+        </w:rPr>
+      </w:pPr>
+      <w:proofErr w:type="spellStart"/>
+      <w:r>
+        <w:rPr>
+          <w:color w:val="FF0000"/>
+          <w:highlight w:val="black"/>
+        </w:rPr>
+        <w:t>Florel</w:t>
+      </w:r>
+      <w:proofErr w:type="spellEnd"/>
+      <w:r>
+        <w:rPr>
+          <w:color w:val="FF0000"/>
+          <w:highlight w:val="black"/>
+        </w:rPr>
+        <w:t xml:space="preserve"> planet</w:t>
+      </w:r>
+    </w:p>
+    <w:p>
+      <w:pPr>
+        <w:pStyle w:val="ListParagraph"/>
+        <w:numPr>
+          <w:ilvl w:val="2"/>
+          <w:numId w:val="1"/>
+        </w:numPr>
+        <w:rPr>
+          <w:color w:val="FFC000"/>
+          <w:highlight w:val="black"/>
+        </w:rPr>
+      </w:pPr>
+      <w:r>
+        <w:rPr>
+          <w:color w:val="FFC000"/>
+          <w:highlight w:val="black"/>
+        </w:rPr>
+        <w:t>Town</w:t>
+      </w:r>
+    </w:p>
+    <w:p>
+      <w:pPr>
+        <w:pStyle w:val="ListParagraph"/>
+        <w:numPr>
+          <w:ilvl w:val="3"/>
+          <w:numId w:val="1"/>
+        </w:numPr>
+        <w:rPr>
+          <w:color w:val="00B0F0"/>
+          <w:highlight w:val="black"/>
+        </w:rPr>
+      </w:pPr>
+      <w:r>
+        <w:rPr>
+          <w:color w:val="00B0F0"/>
+          <w:highlight w:val="black"/>
+        </w:rPr>
+        <w:t>Houses</w:t>
+      </w:r>
+    </w:p>
+    <w:p>
+      <w:pPr>
+        <w:pStyle w:val="ListParagraph"/>
+        <w:numPr>
+          <w:ilvl w:val="2"/>
+          <w:numId w:val="1"/>
+        </w:numPr>
+        <w:rPr>
+          <w:color w:val="FF0000"/>
+          <w:highlight w:val="black"/>
+        </w:rPr>
+      </w:pPr>
+      <w:r>
+        <w:rPr>
+          <w:color w:val="FF0000"/>
+          <w:highlight w:val="black"/>
+        </w:rPr>
+        <w:t>Grassy field (ship landing)</w:t>
+      </w:r>
+    </w:p>
+    <w:p>
+      <w:pPr>
+        <w:pStyle w:val="ListParagraph"/>
+        <w:numPr>
+          <w:ilvl w:val="2"/>
+          <w:numId w:val="1"/>
+        </w:numPr>
+        <w:rPr>
+          <w:color w:val="FF0000"/>
+          <w:highlight w:val="black"/>
+        </w:rPr>
+      </w:pPr>
+      <w:r>
+        <w:rPr>
+          <w:color w:val="FF0000"/>
+          <w:highlight w:val="black"/>
+        </w:rPr>
+        <w:t>Forest</w:t>
+      </w:r>
+    </w:p>
+    <w:p>
+      <w:pPr>
+        <w:pStyle w:val="ListParagraph"/>
+        <w:numPr>
+          <w:ilvl w:val="2"/>
+          <w:numId w:val="1"/>
+        </w:numPr>
+        <w:rPr>
+          <w:color w:val="FF0000"/>
+          <w:highlight w:val="black"/>
+        </w:rPr>
+      </w:pPr>
+      <w:r>
+        <w:rPr>
+          <w:color w:val="FF0000"/>
+          <w:highlight w:val="black"/>
+        </w:rPr>
+        <w:t>Holy clearing</w:t>
+      </w:r>
+    </w:p>
+    <w:p>
+      <w:pPr>
+        <w:pStyle w:val="ListParagraph"/>
+        <w:numPr>
+          <w:ilvl w:val="1"/>
+          <w:numId w:val="1"/>
+        </w:numPr>
+        <w:rPr>
+          <w:color w:val="FF0000"/>
+          <w:highlight w:val="black"/>
+        </w:rPr>
+      </w:pPr>
+      <w:proofErr w:type="spellStart"/>
+      <w:r>
+        <w:rPr>
+          <w:color w:val="FF0000"/>
+          <w:highlight w:val="black"/>
+        </w:rPr>
+        <w:t>Driplet</w:t>
+      </w:r>
+      <w:proofErr w:type="spellEnd"/>
+      <w:r>
+        <w:rPr>
+          <w:color w:val="FF0000"/>
+          <w:highlight w:val="black"/>
+        </w:rPr>
+        <w:t xml:space="preserve"> planet</w:t>
+      </w:r>
+    </w:p>
+    <w:p>
+      <w:pPr>
+        <w:pStyle w:val="ListParagraph"/>
+        <w:numPr>
+          <w:ilvl w:val="2"/>
+          <w:numId w:val="1"/>
+        </w:numPr>
+        <w:rPr>
+          <w:color w:val="FFC000"/>
+          <w:highlight w:val="black"/>
+        </w:rPr>
+      </w:pPr>
+      <w:r>
+        <w:rPr>
+          <w:color w:val="FFC000"/>
+          <w:highlight w:val="black"/>
+        </w:rPr>
+        <w:t>Town</w:t>
+      </w:r>
+    </w:p>
+    <w:p>
+      <w:pPr>
+        <w:pStyle w:val="ListParagraph"/>
+        <w:numPr>
+          <w:ilvl w:val="3"/>
+          <w:numId w:val="1"/>
+        </w:numPr>
+        <w:rPr>
+          <w:color w:val="00B0F0"/>
+          <w:highlight w:val="black"/>
+        </w:rPr>
+      </w:pPr>
+      <w:r>
+        <w:rPr>
+          <w:color w:val="00B0F0"/>
+          <w:highlight w:val="black"/>
+        </w:rPr>
+        <w:t>Houses</w:t>
+      </w:r>
+    </w:p>
+    <w:p>
+      <w:pPr>
+        <w:pStyle w:val="ListParagraph"/>
+        <w:numPr>
+          <w:ilvl w:val="2"/>
+          <w:numId w:val="1"/>
+        </w:numPr>
+        <w:rPr>
+          <w:color w:val="FF0000"/>
+          <w:highlight w:val="black"/>
+        </w:rPr>
+      </w:pPr>
+      <w:r>
+        <w:rPr>
+          <w:color w:val="FF0000"/>
+          <w:highlight w:val="black"/>
+        </w:rPr>
+        <w:t>Beach</w:t>
+      </w:r>
+      <w:r>
+        <w:rPr>
+          <w:color w:val="FF0000"/>
+          <w:highlight w:val="black"/>
+        </w:rPr>
+        <w:t xml:space="preserve"> (ship landing)</w:t>
+      </w:r>
+    </w:p>
+    <w:p>
+      <w:pPr>
+        <w:pStyle w:val="ListParagraph"/>
+        <w:numPr>
+          <w:ilvl w:val="2"/>
+          <w:numId w:val="1"/>
+        </w:numPr>
+        <w:rPr>
+          <w:color w:val="FF0000"/>
+          <w:highlight w:val="black"/>
+        </w:rPr>
+      </w:pPr>
+      <w:r>
+        <w:rPr>
+          <w:color w:val="FF0000"/>
+          <w:highlight w:val="black"/>
+        </w:rPr>
+        <w:t>Ocean</w:t>
+      </w:r>
+    </w:p>
+    <w:p>
+      <w:pPr>
+        <w:pStyle w:val="ListParagraph"/>
+        <w:numPr>
+          <w:ilvl w:val="2"/>
+          <w:numId w:val="1"/>
+        </w:numPr>
+        <w:rPr>
+          <w:color w:val="FF0000"/>
+          <w:highlight w:val="black"/>
+        </w:rPr>
+      </w:pPr>
+      <w:r>
+        <w:rPr>
+          <w:color w:val="FF0000"/>
+          <w:highlight w:val="black"/>
+        </w:rPr>
+        <w:t>Factory</w:t>
+      </w:r>
+    </w:p>
+    <w:p>
+      <w:pPr>
+        <w:pStyle w:val="ListParagraph"/>
+        <w:numPr>
+          <w:ilvl w:val="1"/>
+          <w:numId w:val="1"/>
+        </w:numPr>
+        <w:rPr>
+          <w:color w:val="FFC000"/>
+          <w:highlight w:val="black"/>
+        </w:rPr>
+      </w:pPr>
+      <w:r>
+        <w:rPr>
+          <w:color w:val="FFC000"/>
+          <w:highlight w:val="black"/>
+        </w:rPr>
         <w:t>Shop</w:t>
       </w:r>
     </w:p>
@@ -276,12 +1081,122 @@
       <w:pPr>
         <w:pStyle w:val="ListParagraph"/>
         <w:numPr>
-          <w:ilvl w:val="3"/>
-          <w:numId w:val="1"/>
-        </w:numPr>
-      </w:pPr>
-      <w:r>
-        <w:t>Houses</w:t>
+          <w:ilvl w:val="0"/>
+          <w:numId w:val="1"/>
+        </w:numPr>
+        <w:rPr>
+          <w:color w:val="FF0000"/>
+          <w:highlight w:val="black"/>
+        </w:rPr>
+      </w:pPr>
+      <w:r>
+        <w:rPr>
+          <w:color w:val="FF0000"/>
+          <w:highlight w:val="black"/>
+        </w:rPr>
+        <w:t>Battle effects</w:t>
+      </w:r>
+    </w:p>
+    <w:p>
+      <w:pPr>
+        <w:pStyle w:val="ListParagraph"/>
+        <w:numPr>
+          <w:ilvl w:val="1"/>
+          <w:numId w:val="1"/>
+        </w:numPr>
+        <w:rPr>
+          <w:color w:val="FF0000"/>
+          <w:highlight w:val="black"/>
+        </w:rPr>
+      </w:pPr>
+      <w:r>
+        <w:rPr>
+          <w:color w:val="FF0000"/>
+          <w:highlight w:val="black"/>
+        </w:rPr>
+        <w:t>Explosion</w:t>
+      </w:r>
+    </w:p>
+    <w:p>
+      <w:pPr>
+        <w:pStyle w:val="ListParagraph"/>
+        <w:numPr>
+          <w:ilvl w:val="1"/>
+          <w:numId w:val="1"/>
+        </w:numPr>
+        <w:rPr>
+          <w:strike/>
+          <w:color w:val="FF0000"/>
+          <w:highlight w:val="black"/>
+        </w:rPr>
+      </w:pPr>
+      <w:r>
+        <w:rPr>
+          <w:strike/>
+          <w:color w:val="FF0000"/>
+          <w:highlight w:val="black"/>
+        </w:rPr>
+        <w:t>Guard animation</w:t>
+      </w:r>
+    </w:p>
+    <w:p>
+      <w:pPr>
+        <w:pStyle w:val="ListParagraph"/>
+        <w:numPr>
+          <w:ilvl w:val="1"/>
+          <w:numId w:val="1"/>
+        </w:numPr>
+        <w:rPr>
+          <w:color w:val="FF0000"/>
+          <w:highlight w:val="black"/>
+        </w:rPr>
+      </w:pPr>
+      <w:r>
+        <w:rPr>
+          <w:color w:val="FF0000"/>
+          <w:highlight w:val="black"/>
+        </w:rPr>
+        <w:t>Revive spell</w:t>
+      </w:r>
+    </w:p>
+    <w:p>
+      <w:pPr>
+        <w:pStyle w:val="ListParagraph"/>
+        <w:numPr>
+          <w:ilvl w:val="1"/>
+          <w:numId w:val="1"/>
+        </w:numPr>
+        <w:rPr>
+          <w:color w:val="FF0000"/>
+          <w:highlight w:val="black"/>
+        </w:rPr>
+      </w:pPr>
+      <w:r>
+        <w:rPr>
+          <w:color w:val="FF0000"/>
+          <w:highlight w:val="black"/>
+        </w:rPr>
+        <w:t>Fire spell</w:t>
+      </w:r>
+    </w:p>
+    <w:p>
+      <w:pPr>
+        <w:pStyle w:val="ListParagraph"/>
+        <w:numPr>
+          <w:ilvl w:val="1"/>
+          <w:numId w:val="1"/>
+        </w:numPr>
+        <w:rPr>
+          <w:color w:val="00B0F0"/>
+          <w:highlight w:val="black"/>
+        </w:rPr>
+      </w:pPr>
+      <w:r>
+        <w:rPr>
+          <w:color w:val="00B0F0"/>
+          <w:highlight w:val="black"/>
+        </w:rPr>
+        <w:t>Item use</w:t>
       </w:r>
     </w:p>
     <w:p>
@@ -291,9 +1206,17 @@
           <w:ilvl w:val="2"/>
           <w:numId w:val="1"/>
         </w:numPr>
-      </w:pPr>
-      <w:r>
-        <w:t>Temple</w:t>
+        <w:rPr>
+          <w:color w:val="00B0F0"/>
+          <w:highlight w:val="black"/>
+        </w:rPr>
+      </w:pPr>
+      <w:r>
+        <w:rPr>
+          <w:color w:val="00B0F0"/>
+          <w:highlight w:val="black"/>
+        </w:rPr>
+        <w:t>Potion/Hi-Potion</w:t>
       </w:r>
     </w:p>
     <w:p>
@@ -303,21 +1226,17 @@
           <w:ilvl w:val="2"/>
           <w:numId w:val="1"/>
         </w:numPr>
-      </w:pPr>
-      <w:r>
-        <w:t>Volcano</w:t>
-      </w:r>
-    </w:p>
-    <w:p>
-      <w:pPr>
-        <w:pStyle w:val="ListParagraph"/>
-        <w:numPr>
-          <w:ilvl w:val="1"/>
-          <w:numId w:val="1"/>
-        </w:numPr>
-      </w:pPr>
-      <w:r>
-        <w:t>Florel planet</w:t>
+        <w:rPr>
+          <w:color w:val="00B0F0"/>
+          <w:highlight w:val="black"/>
+        </w:rPr>
+      </w:pPr>
+      <w:r>
+        <w:rPr>
+          <w:color w:val="00B0F0"/>
+          <w:highlight w:val="black"/>
+        </w:rPr>
+        <w:t>Revive</w:t>
       </w:r>
     </w:p>
     <w:p>
@@ -327,33 +1246,37 @@
           <w:ilvl w:val="2"/>
           <w:numId w:val="1"/>
         </w:numPr>
-      </w:pPr>
-      <w:r>
-        <w:t>Town</w:t>
-      </w:r>
-    </w:p>
-    <w:p>
-      <w:pPr>
-        <w:pStyle w:val="ListParagraph"/>
-        <w:numPr>
-          <w:ilvl w:val="3"/>
-          <w:numId w:val="1"/>
-        </w:numPr>
-      </w:pPr>
-      <w:r>
-        <w:t>Shop</w:t>
-      </w:r>
-    </w:p>
-    <w:p>
-      <w:pPr>
-        <w:pStyle w:val="ListParagraph"/>
-        <w:numPr>
-          <w:ilvl w:val="3"/>
-          <w:numId w:val="1"/>
-        </w:numPr>
-      </w:pPr>
-      <w:r>
-        <w:t>Houses</w:t>
+        <w:rPr>
+          <w:color w:val="00B0F0"/>
+          <w:highlight w:val="black"/>
+        </w:rPr>
+      </w:pPr>
+      <w:r>
+        <w:rPr>
+          <w:color w:val="00B0F0"/>
+          <w:highlight w:val="black"/>
+        </w:rPr>
+        <w:t>Ether</w:t>
+      </w:r>
+    </w:p>
+    <w:p>
+      <w:pPr>
+        <w:pStyle w:val="ListParagraph"/>
+        <w:numPr>
+          <w:ilvl w:val="1"/>
+          <w:numId w:val="1"/>
+        </w:numPr>
+        <w:rPr>
+          <w:color w:val="FF0000"/>
+          <w:highlight w:val="black"/>
+        </w:rPr>
+      </w:pPr>
+      <w:r>
+        <w:rPr>
+          <w:color w:val="FF0000"/>
+          <w:highlight w:val="black"/>
+        </w:rPr>
+        <w:t>Enemy attacks</w:t>
       </w:r>
     </w:p>
     <w:p>
@@ -363,9 +1286,26 @@
           <w:ilvl w:val="2"/>
           <w:numId w:val="1"/>
         </w:numPr>
-      </w:pPr>
-      <w:r>
-        <w:t>Grassy field (ship landing)</w:t>
+        <w:rPr>
+          <w:color w:val="FF0000"/>
+          <w:highlight w:val="black"/>
+        </w:rPr>
+      </w:pPr>
+      <w:proofErr w:type="spellStart"/>
+      <w:r>
+        <w:rPr>
+          <w:color w:val="FF0000"/>
+          <w:highlight w:val="black"/>
+        </w:rPr>
+        <w:t>Driplet</w:t>
+      </w:r>
+      <w:proofErr w:type="spellEnd"/>
+      <w:r>
+        <w:rPr>
+          <w:color w:val="FF0000"/>
+          <w:highlight w:val="black"/>
+        </w:rPr>
+        <w:t xml:space="preserve"> spit</w:t>
       </w:r>
     </w:p>
     <w:p>
@@ -375,9 +1315,26 @@
           <w:ilvl w:val="2"/>
           <w:numId w:val="1"/>
         </w:numPr>
-      </w:pPr>
-      <w:r>
-        <w:t>Forest</w:t>
+        <w:rPr>
+          <w:color w:val="FF0000"/>
+          <w:highlight w:val="black"/>
+        </w:rPr>
+      </w:pPr>
+      <w:proofErr w:type="spellStart"/>
+      <w:r>
+        <w:rPr>
+          <w:color w:val="FF0000"/>
+          <w:highlight w:val="black"/>
+        </w:rPr>
+        <w:t>Driplet</w:t>
+      </w:r>
+      <w:proofErr w:type="spellEnd"/>
+      <w:r>
+        <w:rPr>
+          <w:color w:val="FF0000"/>
+          <w:highlight w:val="black"/>
+        </w:rPr>
+        <w:t xml:space="preserve"> body slam animation</w:t>
       </w:r>
     </w:p>
     <w:p>
@@ -387,21 +1344,26 @@
           <w:ilvl w:val="2"/>
           <w:numId w:val="1"/>
         </w:numPr>
-      </w:pPr>
-      <w:r>
-        <w:t>Holy clearing</w:t>
-      </w:r>
-    </w:p>
-    <w:p>
-      <w:pPr>
-        <w:pStyle w:val="ListParagraph"/>
-        <w:numPr>
-          <w:ilvl w:val="1"/>
-          <w:numId w:val="1"/>
-        </w:numPr>
-      </w:pPr>
-      <w:r>
-        <w:t>Driplet planet</w:t>
+        <w:rPr>
+          <w:color w:val="FF0000"/>
+          <w:highlight w:val="black"/>
+        </w:rPr>
+      </w:pPr>
+      <w:proofErr w:type="spellStart"/>
+      <w:r>
+        <w:rPr>
+          <w:color w:val="FF0000"/>
+          <w:highlight w:val="black"/>
+        </w:rPr>
+        <w:t>Florel</w:t>
+      </w:r>
+      <w:proofErr w:type="spellEnd"/>
+      <w:r>
+        <w:rPr>
+          <w:color w:val="FF0000"/>
+          <w:highlight w:val="black"/>
+        </w:rPr>
+        <w:t xml:space="preserve"> thorn toss</w:t>
       </w:r>
     </w:p>
     <w:p>
@@ -411,72 +1373,26 @@
           <w:ilvl w:val="2"/>
           <w:numId w:val="1"/>
         </w:numPr>
-      </w:pPr>
-      <w:r>
-        <w:t>Town</w:t>
-      </w:r>
-    </w:p>
-    <w:p>
-      <w:pPr>
-        <w:pStyle w:val="ListParagraph"/>
-        <w:numPr>
-          <w:ilvl w:val="3"/>
-          <w:numId w:val="1"/>
-        </w:numPr>
-      </w:pPr>
-      <w:r>
-        <w:t>Shop</w:t>
-      </w:r>
-    </w:p>
-    <w:p>
-      <w:pPr>
-        <w:pStyle w:val="ListParagraph"/>
-        <w:numPr>
-          <w:ilvl w:val="3"/>
-          <w:numId w:val="1"/>
-        </w:numPr>
-      </w:pPr>
-      <w:r>
-        <w:t>Houses</w:t>
-      </w:r>
-    </w:p>
-    <w:p>
-      <w:pPr>
-        <w:pStyle w:val="ListParagraph"/>
-        <w:numPr>
-          <w:ilvl w:val="2"/>
-          <w:numId w:val="1"/>
-        </w:numPr>
-      </w:pPr>
-      <w:r>
-        <w:t>Beach</w:t>
-      </w:r>
-      <w:r>
-        <w:t xml:space="preserve"> (ship landing)</w:t>
-      </w:r>
-    </w:p>
-    <w:p>
-      <w:pPr>
-        <w:pStyle w:val="ListParagraph"/>
-        <w:numPr>
-          <w:ilvl w:val="2"/>
-          <w:numId w:val="1"/>
-        </w:numPr>
-      </w:pPr>
-      <w:r>
-        <w:t>Ocean</w:t>
-      </w:r>
-    </w:p>
-    <w:p>
-      <w:pPr>
-        <w:pStyle w:val="ListParagraph"/>
-        <w:numPr>
-          <w:ilvl w:val="2"/>
-          <w:numId w:val="1"/>
-        </w:numPr>
-      </w:pPr>
-      <w:r>
-        <w:t>Factory</w:t>
+        <w:rPr>
+          <w:color w:val="FF0000"/>
+          <w:highlight w:val="black"/>
+        </w:rPr>
+      </w:pPr>
+      <w:proofErr w:type="spellStart"/>
+      <w:r>
+        <w:rPr>
+          <w:color w:val="FF0000"/>
+          <w:highlight w:val="black"/>
+        </w:rPr>
+        <w:t>Florel</w:t>
+      </w:r>
+      <w:proofErr w:type="spellEnd"/>
+      <w:r>
+        <w:rPr>
+          <w:color w:val="FF0000"/>
+          <w:highlight w:val="black"/>
+        </w:rPr>
+        <w:t xml:space="preserve"> leaf slap animation</w:t>
       </w:r>
     </w:p>
     <w:p>
@@ -486,80 +1402,136 @@
           <w:ilvl w:val="0"/>
           <w:numId w:val="1"/>
         </w:numPr>
-      </w:pPr>
-      <w:r>
-        <w:t>Battle effects</w:t>
-      </w:r>
-    </w:p>
-    <w:p>
-      <w:pPr>
-        <w:pStyle w:val="ListParagraph"/>
-        <w:numPr>
-          <w:ilvl w:val="1"/>
-          <w:numId w:val="1"/>
-        </w:numPr>
-      </w:pPr>
-      <w:r>
-        <w:t>Explosion</w:t>
-      </w:r>
-    </w:p>
-    <w:p>
-      <w:pPr>
-        <w:pStyle w:val="ListParagraph"/>
-        <w:numPr>
-          <w:ilvl w:val="1"/>
-          <w:numId w:val="1"/>
-        </w:numPr>
-      </w:pPr>
-      <w:r>
-        <w:t>Guard animation</w:t>
-      </w:r>
-    </w:p>
-    <w:p>
-      <w:pPr>
-        <w:pStyle w:val="ListParagraph"/>
-        <w:numPr>
-          <w:ilvl w:val="1"/>
-          <w:numId w:val="1"/>
-        </w:numPr>
-      </w:pPr>
-      <w:r>
-        <w:t>Revive spell</w:t>
-      </w:r>
-    </w:p>
-    <w:p>
-      <w:pPr>
-        <w:pStyle w:val="ListParagraph"/>
-        <w:numPr>
-          <w:ilvl w:val="1"/>
-          <w:numId w:val="1"/>
-        </w:numPr>
-      </w:pPr>
-      <w:r>
-        <w:t>Fire spell</w:t>
-      </w:r>
-    </w:p>
-    <w:p>
-      <w:pPr>
-        <w:pStyle w:val="ListParagraph"/>
-        <w:numPr>
-          <w:ilvl w:val="1"/>
-          <w:numId w:val="1"/>
-        </w:numPr>
-      </w:pPr>
-      <w:r>
-        <w:t>Item use</w:t>
-      </w:r>
-    </w:p>
-    <w:p>
-      <w:pPr>
-        <w:pStyle w:val="ListParagraph"/>
-        <w:numPr>
-          <w:ilvl w:val="2"/>
-          <w:numId w:val="1"/>
-        </w:numPr>
-      </w:pPr>
-      <w:r>
+        <w:rPr>
+          <w:color w:val="FF0000"/>
+          <w:highlight w:val="black"/>
+        </w:rPr>
+      </w:pPr>
+      <w:r>
+        <w:rPr>
+          <w:color w:val="FF0000"/>
+          <w:highlight w:val="black"/>
+        </w:rPr>
+        <w:t>Artifacts</w:t>
+      </w:r>
+    </w:p>
+    <w:p>
+      <w:pPr>
+        <w:pStyle w:val="ListParagraph"/>
+        <w:numPr>
+          <w:ilvl w:val="1"/>
+          <w:numId w:val="1"/>
+        </w:numPr>
+        <w:rPr>
+          <w:color w:val="FF0000"/>
+          <w:highlight w:val="black"/>
+        </w:rPr>
+      </w:pPr>
+      <w:r>
+        <w:rPr>
+          <w:color w:val="FF0000"/>
+          <w:highlight w:val="black"/>
+        </w:rPr>
+        <w:t>Obsidian rock</w:t>
+      </w:r>
+    </w:p>
+    <w:p>
+      <w:pPr>
+        <w:pStyle w:val="ListParagraph"/>
+        <w:numPr>
+          <w:ilvl w:val="1"/>
+          <w:numId w:val="1"/>
+        </w:numPr>
+        <w:rPr>
+          <w:color w:val="FF0000"/>
+          <w:highlight w:val="black"/>
+        </w:rPr>
+      </w:pPr>
+      <w:r>
+        <w:rPr>
+          <w:color w:val="FF0000"/>
+          <w:highlight w:val="black"/>
+        </w:rPr>
+        <w:t>Catfish gummies</w:t>
+      </w:r>
+    </w:p>
+    <w:p>
+      <w:pPr>
+        <w:pStyle w:val="ListParagraph"/>
+        <w:numPr>
+          <w:ilvl w:val="1"/>
+          <w:numId w:val="1"/>
+        </w:numPr>
+        <w:rPr>
+          <w:color w:val="FF0000"/>
+          <w:highlight w:val="black"/>
+        </w:rPr>
+      </w:pPr>
+      <w:r>
+        <w:rPr>
+          <w:color w:val="FF0000"/>
+          <w:highlight w:val="black"/>
+        </w:rPr>
+        <w:t>Holy tree bark</w:t>
+      </w:r>
+    </w:p>
+    <w:p>
+      <w:pPr>
+        <w:pStyle w:val="ListParagraph"/>
+        <w:numPr>
+          <w:ilvl w:val="1"/>
+          <w:numId w:val="1"/>
+        </w:numPr>
+        <w:rPr>
+          <w:color w:val="FF0000"/>
+          <w:highlight w:val="black"/>
+        </w:rPr>
+      </w:pPr>
+      <w:r>
+        <w:rPr>
+          <w:color w:val="FF0000"/>
+          <w:highlight w:val="black"/>
+        </w:rPr>
+        <w:t>Rainbow stone</w:t>
+      </w:r>
+    </w:p>
+    <w:p>
+      <w:pPr>
+        <w:pStyle w:val="ListParagraph"/>
+        <w:numPr>
+          <w:ilvl w:val="0"/>
+          <w:numId w:val="1"/>
+        </w:numPr>
+        <w:rPr>
+          <w:color w:val="FFC000"/>
+          <w:highlight w:val="black"/>
+        </w:rPr>
+      </w:pPr>
+      <w:r>
+        <w:rPr>
+          <w:color w:val="FFC000"/>
+          <w:highlight w:val="black"/>
+        </w:rPr>
+        <w:t>Items</w:t>
+      </w:r>
+    </w:p>
+    <w:p>
+      <w:pPr>
+        <w:pStyle w:val="ListParagraph"/>
+        <w:numPr>
+          <w:ilvl w:val="1"/>
+          <w:numId w:val="1"/>
+        </w:numPr>
+        <w:rPr>
+          <w:color w:val="FFC000"/>
+          <w:highlight w:val="black"/>
+        </w:rPr>
+      </w:pPr>
+      <w:r>
+        <w:rPr>
+          <w:color w:val="FFC000"/>
+          <w:highlight w:val="black"/>
+        </w:rPr>
         <w:t>Potion/Hi-Potion</w:t>
       </w:r>
     </w:p>
@@ -567,11 +1539,19 @@
       <w:pPr>
         <w:pStyle w:val="ListParagraph"/>
         <w:numPr>
-          <w:ilvl w:val="2"/>
-          <w:numId w:val="1"/>
-        </w:numPr>
-      </w:pPr>
-      <w:r>
+          <w:ilvl w:val="1"/>
+          <w:numId w:val="1"/>
+        </w:numPr>
+        <w:rPr>
+          <w:color w:val="FFC000"/>
+          <w:highlight w:val="black"/>
+        </w:rPr>
+      </w:pPr>
+      <w:r>
+        <w:rPr>
+          <w:color w:val="FFC000"/>
+          <w:highlight w:val="black"/>
+        </w:rPr>
         <w:t>Revive</w:t>
       </w:r>
     </w:p>
@@ -579,11 +1559,19 @@
       <w:pPr>
         <w:pStyle w:val="ListParagraph"/>
         <w:numPr>
-          <w:ilvl w:val="2"/>
-          <w:numId w:val="1"/>
-        </w:numPr>
-      </w:pPr>
-      <w:r>
+          <w:ilvl w:val="1"/>
+          <w:numId w:val="1"/>
+        </w:numPr>
+        <w:rPr>
+          <w:color w:val="FFC000"/>
+          <w:highlight w:val="black"/>
+        </w:rPr>
+      </w:pPr>
+      <w:r>
+        <w:rPr>
+          <w:color w:val="FFC000"/>
+          <w:highlight w:val="black"/>
+        </w:rPr>
         <w:t>Ether</w:t>
       </w:r>
     </w:p>
@@ -594,57 +1582,37 @@
           <w:ilvl w:val="1"/>
           <w:numId w:val="1"/>
         </w:numPr>
-      </w:pPr>
-      <w:r>
-        <w:t>Enemy attacks</w:t>
-      </w:r>
-    </w:p>
-    <w:p>
-      <w:pPr>
-        <w:pStyle w:val="ListParagraph"/>
-        <w:numPr>
-          <w:ilvl w:val="2"/>
-          <w:numId w:val="1"/>
-        </w:numPr>
-      </w:pPr>
-      <w:r>
-        <w:t>Driplet spit</w:t>
-      </w:r>
-    </w:p>
-    <w:p>
-      <w:pPr>
-        <w:pStyle w:val="ListParagraph"/>
-        <w:numPr>
-          <w:ilvl w:val="2"/>
-          <w:numId w:val="1"/>
-        </w:numPr>
-      </w:pPr>
-      <w:r>
-        <w:t>Driplet body slam animation</w:t>
-      </w:r>
-    </w:p>
-    <w:p>
-      <w:pPr>
-        <w:pStyle w:val="ListParagraph"/>
-        <w:numPr>
-          <w:ilvl w:val="2"/>
-          <w:numId w:val="1"/>
-        </w:numPr>
-      </w:pPr>
-      <w:r>
-        <w:t>Florel thorn toss</w:t>
-      </w:r>
-    </w:p>
-    <w:p>
-      <w:pPr>
-        <w:pStyle w:val="ListParagraph"/>
-        <w:numPr>
-          <w:ilvl w:val="2"/>
-          <w:numId w:val="1"/>
-        </w:numPr>
-      </w:pPr>
-      <w:r>
-        <w:t>Florel leaf slap animation</w:t>
+        <w:rPr>
+          <w:color w:val="00B0F0"/>
+          <w:highlight w:val="black"/>
+        </w:rPr>
+      </w:pPr>
+      <w:r>
+        <w:rPr>
+          <w:color w:val="00B0F0"/>
+          <w:highlight w:val="black"/>
+        </w:rPr>
+        <w:t>EXP sparkle</w:t>
+      </w:r>
+    </w:p>
+    <w:p>
+      <w:pPr>
+        <w:pStyle w:val="ListParagraph"/>
+        <w:numPr>
+          <w:ilvl w:val="1"/>
+          <w:numId w:val="1"/>
+        </w:numPr>
+        <w:rPr>
+          <w:color w:val="00B0F0"/>
+          <w:highlight w:val="black"/>
+        </w:rPr>
+      </w:pPr>
+      <w:r>
+        <w:rPr>
+          <w:color w:val="00B0F0"/>
+          <w:highlight w:val="black"/>
+        </w:rPr>
+        <w:t>Money sparkle</w:t>
       </w:r>
     </w:p>
     <w:p>
@@ -654,57 +1622,77 @@
           <w:ilvl w:val="0"/>
           <w:numId w:val="1"/>
         </w:numPr>
-      </w:pPr>
-      <w:r>
-        <w:t>Artifacts</w:t>
-      </w:r>
-    </w:p>
-    <w:p>
-      <w:pPr>
-        <w:pStyle w:val="ListParagraph"/>
-        <w:numPr>
-          <w:ilvl w:val="1"/>
-          <w:numId w:val="1"/>
-        </w:numPr>
-      </w:pPr>
-      <w:r>
-        <w:t>Obsidian rock</w:t>
-      </w:r>
-    </w:p>
-    <w:p>
-      <w:pPr>
-        <w:pStyle w:val="ListParagraph"/>
-        <w:numPr>
-          <w:ilvl w:val="1"/>
-          <w:numId w:val="1"/>
-        </w:numPr>
-      </w:pPr>
-      <w:r>
-        <w:t>Catfish gummies</w:t>
-      </w:r>
-    </w:p>
-    <w:p>
-      <w:pPr>
-        <w:pStyle w:val="ListParagraph"/>
-        <w:numPr>
-          <w:ilvl w:val="1"/>
-          <w:numId w:val="1"/>
-        </w:numPr>
-      </w:pPr>
-      <w:r>
-        <w:t>Holy tree bark</w:t>
-      </w:r>
-    </w:p>
-    <w:p>
-      <w:pPr>
-        <w:pStyle w:val="ListParagraph"/>
-        <w:numPr>
-          <w:ilvl w:val="1"/>
-          <w:numId w:val="1"/>
-        </w:numPr>
-      </w:pPr>
-      <w:r>
-        <w:t>Rainbow stone</w:t>
+        <w:rPr>
+          <w:color w:val="FFC000"/>
+          <w:highlight w:val="black"/>
+        </w:rPr>
+      </w:pPr>
+      <w:r>
+        <w:rPr>
+          <w:color w:val="FFC000"/>
+          <w:highlight w:val="black"/>
+        </w:rPr>
+        <w:t>UI</w:t>
+      </w:r>
+    </w:p>
+    <w:p>
+      <w:pPr>
+        <w:pStyle w:val="ListParagraph"/>
+        <w:numPr>
+          <w:ilvl w:val="1"/>
+          <w:numId w:val="1"/>
+        </w:numPr>
+        <w:rPr>
+          <w:color w:val="FFC000"/>
+          <w:highlight w:val="black"/>
+        </w:rPr>
+      </w:pPr>
+      <w:r>
+        <w:rPr>
+          <w:color w:val="FFC000"/>
+          <w:highlight w:val="black"/>
+        </w:rPr>
+        <w:t>UI design mockup</w:t>
+      </w:r>
+    </w:p>
+    <w:p>
+      <w:pPr>
+        <w:pStyle w:val="ListParagraph"/>
+        <w:numPr>
+          <w:ilvl w:val="1"/>
+          <w:numId w:val="1"/>
+        </w:numPr>
+        <w:rPr>
+          <w:color w:val="FFC000"/>
+          <w:highlight w:val="black"/>
+        </w:rPr>
+      </w:pPr>
+      <w:r>
+        <w:rPr>
+          <w:color w:val="FFC000"/>
+          <w:highlight w:val="black"/>
+        </w:rPr>
+        <w:t>UI window borders</w:t>
+      </w:r>
+    </w:p>
+    <w:p>
+      <w:pPr>
+        <w:pStyle w:val="ListParagraph"/>
+        <w:numPr>
+          <w:ilvl w:val="1"/>
+          <w:numId w:val="1"/>
+        </w:numPr>
+        <w:rPr>
+          <w:color w:val="FFC000"/>
+          <w:highlight w:val="black"/>
+        </w:rPr>
+      </w:pPr>
+      <w:r>
+        <w:rPr>
+          <w:color w:val="FFC000"/>
+          <w:highlight w:val="black"/>
+        </w:rPr>
+        <w:t>Start menu</w:t>
       </w:r>
     </w:p>
     <w:p>
@@ -714,70 +1702,36 @@
           <w:ilvl w:val="0"/>
           <w:numId w:val="1"/>
         </w:numPr>
-      </w:pPr>
-      <w:r>
-        <w:t>Items</w:t>
-      </w:r>
-    </w:p>
-    <w:p>
-      <w:pPr>
-        <w:pStyle w:val="ListParagraph"/>
-        <w:numPr>
-          <w:ilvl w:val="1"/>
-          <w:numId w:val="1"/>
-        </w:numPr>
-      </w:pPr>
-      <w:r>
-        <w:t>Potion/Hi-Potion</w:t>
-      </w:r>
-    </w:p>
-    <w:p>
-      <w:pPr>
-        <w:pStyle w:val="ListParagraph"/>
-        <w:numPr>
-          <w:ilvl w:val="1"/>
-          <w:numId w:val="1"/>
-        </w:numPr>
-      </w:pPr>
-      <w:r>
-        <w:t>Revive</w:t>
-      </w:r>
-    </w:p>
-    <w:p>
-      <w:pPr>
-        <w:pStyle w:val="ListParagraph"/>
-        <w:numPr>
-          <w:ilvl w:val="1"/>
-          <w:numId w:val="1"/>
-        </w:numPr>
-      </w:pPr>
-      <w:r>
-        <w:t>Ether</w:t>
-      </w:r>
-    </w:p>
-    <w:p>
-      <w:pPr>
-        <w:pStyle w:val="ListParagraph"/>
-        <w:numPr>
-          <w:ilvl w:val="1"/>
-          <w:numId w:val="1"/>
-        </w:numPr>
-      </w:pPr>
-      <w:r>
-        <w:t>EXP sparkle</w:t>
-      </w:r>
-    </w:p>
-    <w:p>
-      <w:pPr>
-        <w:pStyle w:val="ListParagraph"/>
-        <w:numPr>
-          <w:ilvl w:val="1"/>
-          <w:numId w:val="1"/>
-        </w:numPr>
-      </w:pPr>
-      <w:r>
-        <w:t>Money sparkle</w:t>
-      </w:r>
+        <w:rPr>
+          <w:color w:val="00B0F0"/>
+          <w:highlight w:val="black"/>
+        </w:rPr>
+      </w:pPr>
+      <w:proofErr w:type="spellStart"/>
+      <w:r>
+        <w:rPr>
+          <w:color w:val="00B0F0"/>
+          <w:highlight w:val="black"/>
+        </w:rPr>
+        <w:t>Sharky’s</w:t>
+      </w:r>
+      <w:proofErr w:type="spellEnd"/>
+      <w:r>
+        <w:rPr>
+          <w:color w:val="00B0F0"/>
+          <w:highlight w:val="black"/>
+        </w:rPr>
+        <w:t xml:space="preserve"> Lost </w:t>
+      </w:r>
+      <w:proofErr w:type="spellStart"/>
+      <w:r>
+        <w:rPr>
+          <w:color w:val="00B0F0"/>
+          <w:highlight w:val="black"/>
+        </w:rPr>
+        <w:t>uPed</w:t>
+      </w:r>
+      <w:proofErr w:type="spellEnd"/>
     </w:p>
     <w:p>
       <w:pPr>
@@ -786,33 +1740,24 @@
           <w:ilvl w:val="0"/>
           <w:numId w:val="1"/>
         </w:numPr>
-      </w:pPr>
-      <w:r>
-        <w:t>UI</w:t>
-      </w:r>
-    </w:p>
-    <w:p>
-      <w:pPr>
-        <w:pStyle w:val="ListParagraph"/>
-        <w:numPr>
-          <w:ilvl w:val="1"/>
-          <w:numId w:val="1"/>
-        </w:numPr>
-      </w:pPr>
-      <w:r>
-        <w:t>UI window borders</w:t>
-      </w:r>
-    </w:p>
-    <w:p>
-      <w:pPr>
-        <w:pStyle w:val="ListParagraph"/>
-        <w:numPr>
-          <w:ilvl w:val="1"/>
-          <w:numId w:val="1"/>
-        </w:numPr>
-      </w:pPr>
-      <w:r>
-        <w:t>Start menu</w:t>
+        <w:rPr>
+          <w:color w:val="00B0F0"/>
+          <w:highlight w:val="black"/>
+        </w:rPr>
+      </w:pPr>
+      <w:r>
+        <w:rPr>
+          <w:color w:val="00B0F0"/>
+          <w:highlight w:val="black"/>
+        </w:rPr>
+        <w:t>Lilac</w:t>
+      </w:r>
+      <w:r>
+        <w:rPr>
+          <w:color w:val="00B0F0"/>
+          <w:highlight w:val="black"/>
+        </w:rPr>
+        <w:t xml:space="preserve"> fertilizer</w:t>
       </w:r>
     </w:p>
     <w:p>
@@ -822,9 +1767,17 @@
           <w:ilvl w:val="0"/>
           <w:numId w:val="1"/>
         </w:numPr>
-      </w:pPr>
-      <w:r>
-        <w:t>Sharky’s Lost uPed</w:t>
+        <w:rPr>
+          <w:color w:val="00B0F0"/>
+          <w:highlight w:val="black"/>
+        </w:rPr>
+      </w:pPr>
+      <w:r>
+        <w:rPr>
+          <w:color w:val="00B0F0"/>
+          <w:highlight w:val="black"/>
+        </w:rPr>
+        <w:t>Level up animation</w:t>
       </w:r>
     </w:p>
     <w:p>
@@ -834,31 +1787,34 @@
           <w:ilvl w:val="0"/>
           <w:numId w:val="1"/>
         </w:numPr>
-      </w:pPr>
-      <w:r>
-        <w:t>Lilac</w:t>
-      </w:r>
-      <w:r>
-        <w:t xml:space="preserve"> fertilizer</w:t>
-      </w:r>
-    </w:p>
-    <w:p>
-      <w:pPr>
-        <w:pStyle w:val="ListParagraph"/>
-        <w:numPr>
-          <w:ilvl w:val="0"/>
-          <w:numId w:val="1"/>
-        </w:numPr>
-      </w:pPr>
-      <w:r>
+        <w:rPr>
+          <w:b/>
+        </w:rPr>
+      </w:pPr>
+      <w:r>
+        <w:rPr>
+          <w:color w:val="FFC000"/>
+          <w:highlight w:val="black"/>
+        </w:rPr>
         <w:t>Opening/ending scene</w:t>
       </w:r>
       <w:r>
+        <w:rPr>
+          <w:b/>
+        </w:rPr>
         <w:br w:type="page"/>
       </w:r>
     </w:p>
     <w:p>
-      <w:r>
+      <w:pPr>
+        <w:rPr>
+          <w:b/>
+        </w:rPr>
+      </w:pPr>
+      <w:r>
+        <w:rPr>
+          <w:b/>
+        </w:rPr>
         <w:lastRenderedPageBreak/>
         <w:t>Features to implement</w:t>
       </w:r>
@@ -871,8 +1827,16 @@
           <w:ilvl w:val="0"/>
           <w:numId w:val="2"/>
         </w:numPr>
-      </w:pPr>
-      <w:r>
+        <w:rPr>
+          <w:color w:val="FF0000"/>
+          <w:highlight w:val="darkMagenta"/>
+        </w:rPr>
+      </w:pPr>
+      <w:r>
+        <w:rPr>
+          <w:color w:val="FF0000"/>
+          <w:highlight w:val="darkMagenta"/>
+        </w:rPr>
         <w:t>Character controls</w:t>
       </w:r>
     </w:p>
@@ -883,8 +1847,16 @@
           <w:ilvl w:val="1"/>
           <w:numId w:val="2"/>
         </w:numPr>
-      </w:pPr>
-      <w:r>
+        <w:rPr>
+          <w:color w:val="FF0000"/>
+          <w:highlight w:val="darkMagenta"/>
+        </w:rPr>
+      </w:pPr>
+      <w:r>
+        <w:rPr>
+          <w:color w:val="FF0000"/>
+          <w:highlight w:val="darkMagenta"/>
+        </w:rPr>
         <w:t>Base class</w:t>
       </w:r>
     </w:p>
@@ -895,8 +1867,16 @@
           <w:ilvl w:val="2"/>
           <w:numId w:val="2"/>
         </w:numPr>
-      </w:pPr>
-      <w:r>
+        <w:rPr>
+          <w:color w:val="FF0000"/>
+          <w:highlight w:val="darkMagenta"/>
+        </w:rPr>
+      </w:pPr>
+      <w:r>
+        <w:rPr>
+          <w:color w:val="FF0000"/>
+          <w:highlight w:val="darkMagenta"/>
+        </w:rPr>
         <w:t>Movement</w:t>
       </w:r>
     </w:p>
@@ -907,8 +1887,16 @@
           <w:ilvl w:val="2"/>
           <w:numId w:val="2"/>
         </w:numPr>
-      </w:pPr>
-      <w:r>
+        <w:rPr>
+          <w:color w:val="FF0000"/>
+          <w:highlight w:val="darkMagenta"/>
+        </w:rPr>
+      </w:pPr>
+      <w:r>
+        <w:rPr>
+          <w:color w:val="FF0000"/>
+          <w:highlight w:val="darkMagenta"/>
+        </w:rPr>
         <w:t>Battle action 1</w:t>
       </w:r>
     </w:p>
@@ -919,8 +1907,16 @@
           <w:ilvl w:val="2"/>
           <w:numId w:val="2"/>
         </w:numPr>
-      </w:pPr>
-      <w:r>
+        <w:rPr>
+          <w:color w:val="FF0000"/>
+          <w:highlight w:val="darkMagenta"/>
+        </w:rPr>
+      </w:pPr>
+      <w:r>
+        <w:rPr>
+          <w:color w:val="FF0000"/>
+          <w:highlight w:val="darkMagenta"/>
+        </w:rPr>
         <w:t>Battle action 2</w:t>
       </w:r>
     </w:p>
@@ -931,8 +1927,16 @@
           <w:ilvl w:val="2"/>
           <w:numId w:val="2"/>
         </w:numPr>
-      </w:pPr>
-      <w:r>
+        <w:rPr>
+          <w:color w:val="FF0000"/>
+          <w:highlight w:val="darkMagenta"/>
+        </w:rPr>
+      </w:pPr>
+      <w:r>
+        <w:rPr>
+          <w:color w:val="FF0000"/>
+          <w:highlight w:val="darkMagenta"/>
+        </w:rPr>
         <w:t>View items</w:t>
       </w:r>
     </w:p>
@@ -943,8 +1947,16 @@
           <w:ilvl w:val="2"/>
           <w:numId w:val="2"/>
         </w:numPr>
-      </w:pPr>
-      <w:r>
+        <w:rPr>
+          <w:color w:val="FF0000"/>
+          <w:highlight w:val="darkMagenta"/>
+        </w:rPr>
+      </w:pPr>
+      <w:r>
+        <w:rPr>
+          <w:color w:val="FF0000"/>
+          <w:highlight w:val="darkMagenta"/>
+        </w:rPr>
         <w:t>Use item</w:t>
       </w:r>
     </w:p>
@@ -955,8 +1967,16 @@
           <w:ilvl w:val="1"/>
           <w:numId w:val="2"/>
         </w:numPr>
-      </w:pPr>
-      <w:r>
+        <w:rPr>
+          <w:color w:val="FFC000"/>
+          <w:highlight w:val="darkMagenta"/>
+        </w:rPr>
+      </w:pPr>
+      <w:r>
+        <w:rPr>
+          <w:color w:val="FFC000"/>
+          <w:highlight w:val="darkMagenta"/>
+        </w:rPr>
         <w:t>Bomb</w:t>
       </w:r>
     </w:p>
@@ -967,8 +1987,16 @@
           <w:ilvl w:val="2"/>
           <w:numId w:val="2"/>
         </w:numPr>
-      </w:pPr>
-      <w:r>
+        <w:rPr>
+          <w:color w:val="FFC000"/>
+          <w:highlight w:val="darkMagenta"/>
+        </w:rPr>
+      </w:pPr>
+      <w:r>
+        <w:rPr>
+          <w:color w:val="FFC000"/>
+          <w:highlight w:val="darkMagenta"/>
+        </w:rPr>
         <w:t>Battle action 1: Explode</w:t>
       </w:r>
     </w:p>
@@ -979,8 +2007,16 @@
           <w:ilvl w:val="2"/>
           <w:numId w:val="2"/>
         </w:numPr>
-      </w:pPr>
-      <w:r>
+        <w:rPr>
+          <w:color w:val="FFC000"/>
+          <w:highlight w:val="darkMagenta"/>
+        </w:rPr>
+      </w:pPr>
+      <w:r>
+        <w:rPr>
+          <w:color w:val="FFC000"/>
+          <w:highlight w:val="darkMagenta"/>
+        </w:rPr>
         <w:t>Battle action 2: Guard</w:t>
       </w:r>
     </w:p>
@@ -991,8 +2027,16 @@
           <w:ilvl w:val="1"/>
           <w:numId w:val="2"/>
         </w:numPr>
-      </w:pPr>
-      <w:r>
+        <w:rPr>
+          <w:color w:val="FFC000"/>
+          <w:highlight w:val="darkMagenta"/>
+        </w:rPr>
+      </w:pPr>
+      <w:r>
+        <w:rPr>
+          <w:color w:val="FFC000"/>
+          <w:highlight w:val="darkMagenta"/>
+        </w:rPr>
         <w:t>Healer</w:t>
       </w:r>
     </w:p>
@@ -1003,8 +2047,16 @@
           <w:ilvl w:val="2"/>
           <w:numId w:val="2"/>
         </w:numPr>
-      </w:pPr>
-      <w:r>
+        <w:rPr>
+          <w:color w:val="FFC000"/>
+          <w:highlight w:val="darkMagenta"/>
+        </w:rPr>
+      </w:pPr>
+      <w:r>
+        <w:rPr>
+          <w:color w:val="FFC000"/>
+          <w:highlight w:val="darkMagenta"/>
+        </w:rPr>
         <w:t>Battle action 1: Revive</w:t>
       </w:r>
     </w:p>
@@ -1015,8 +2067,16 @@
           <w:ilvl w:val="2"/>
           <w:numId w:val="2"/>
         </w:numPr>
-      </w:pPr>
-      <w:r>
+        <w:rPr>
+          <w:color w:val="FFC000"/>
+          <w:highlight w:val="darkMagenta"/>
+        </w:rPr>
+      </w:pPr>
+      <w:r>
+        <w:rPr>
+          <w:color w:val="FFC000"/>
+          <w:highlight w:val="darkMagenta"/>
+        </w:rPr>
         <w:t>Battle action 2: Fire</w:t>
       </w:r>
     </w:p>
@@ -1027,8 +2087,16 @@
           <w:ilvl w:val="0"/>
           <w:numId w:val="2"/>
         </w:numPr>
-      </w:pPr>
-      <w:r>
+        <w:rPr>
+          <w:color w:val="FFC000"/>
+          <w:highlight w:val="darkMagenta"/>
+        </w:rPr>
+      </w:pPr>
+      <w:r>
+        <w:rPr>
+          <w:color w:val="FFC000"/>
+          <w:highlight w:val="darkMagenta"/>
+        </w:rPr>
         <w:t>Camera zoom in/out</w:t>
       </w:r>
     </w:p>
@@ -1039,8 +2107,16 @@
           <w:ilvl w:val="0"/>
           <w:numId w:val="2"/>
         </w:numPr>
-      </w:pPr>
-      <w:r>
+        <w:rPr>
+          <w:color w:val="FFC000"/>
+          <w:highlight w:val="darkMagenta"/>
+        </w:rPr>
+      </w:pPr>
+      <w:r>
+        <w:rPr>
+          <w:color w:val="FFC000"/>
+          <w:highlight w:val="darkMagenta"/>
+        </w:rPr>
         <w:t>Items</w:t>
       </w:r>
     </w:p>
@@ -1051,8 +2127,96 @@
           <w:ilvl w:val="1"/>
           <w:numId w:val="2"/>
         </w:numPr>
-      </w:pPr>
-      <w:r>
+        <w:rPr>
+          <w:color w:val="FF0000"/>
+          <w:highlight w:val="darkMagenta"/>
+        </w:rPr>
+      </w:pPr>
+      <w:r>
+        <w:rPr>
+          <w:color w:val="FF0000"/>
+          <w:highlight w:val="darkMagenta"/>
+        </w:rPr>
+        <w:t>Base class</w:t>
+      </w:r>
+    </w:p>
+    <w:p>
+      <w:pPr>
+        <w:pStyle w:val="ListParagraph"/>
+        <w:numPr>
+          <w:ilvl w:val="2"/>
+          <w:numId w:val="2"/>
+        </w:numPr>
+        <w:rPr>
+          <w:color w:val="FF0000"/>
+          <w:highlight w:val="darkMagenta"/>
+        </w:rPr>
+      </w:pPr>
+      <w:r>
+        <w:rPr>
+          <w:color w:val="FF0000"/>
+          <w:highlight w:val="darkMagenta"/>
+        </w:rPr>
+        <w:t>Quantity</w:t>
+      </w:r>
+    </w:p>
+    <w:p>
+      <w:pPr>
+        <w:pStyle w:val="ListParagraph"/>
+        <w:numPr>
+          <w:ilvl w:val="2"/>
+          <w:numId w:val="2"/>
+        </w:numPr>
+        <w:rPr>
+          <w:color w:val="FF0000"/>
+          <w:highlight w:val="darkMagenta"/>
+        </w:rPr>
+      </w:pPr>
+      <w:r>
+        <w:rPr>
+          <w:color w:val="FF0000"/>
+          <w:highlight w:val="darkMagenta"/>
+        </w:rPr>
+        <w:t>Effect</w:t>
+      </w:r>
+    </w:p>
+    <w:p>
+      <w:pPr>
+        <w:pStyle w:val="ListParagraph"/>
+        <w:numPr>
+          <w:ilvl w:val="2"/>
+          <w:numId w:val="2"/>
+        </w:numPr>
+        <w:rPr>
+          <w:color w:val="FF0000"/>
+          <w:highlight w:val="darkMagenta"/>
+        </w:rPr>
+      </w:pPr>
+      <w:r>
+        <w:rPr>
+          <w:color w:val="FF0000"/>
+          <w:highlight w:val="darkMagenta"/>
+        </w:rPr>
+        <w:t>Flavor text</w:t>
+      </w:r>
+    </w:p>
+    <w:p>
+      <w:pPr>
+        <w:pStyle w:val="ListParagraph"/>
+        <w:numPr>
+          <w:ilvl w:val="1"/>
+          <w:numId w:val="2"/>
+        </w:numPr>
+        <w:rPr>
+          <w:color w:val="FFC000"/>
+          <w:highlight w:val="darkMagenta"/>
+        </w:rPr>
+      </w:pPr>
+      <w:r>
+        <w:rPr>
+          <w:color w:val="FFC000"/>
+          <w:highlight w:val="darkMagenta"/>
+        </w:rPr>
         <w:t>Potion/Hi-Potion</w:t>
       </w:r>
     </w:p>
@@ -1063,8 +2227,16 @@
           <w:ilvl w:val="1"/>
           <w:numId w:val="2"/>
         </w:numPr>
-      </w:pPr>
-      <w:r>
+        <w:rPr>
+          <w:color w:val="FFC000"/>
+          <w:highlight w:val="darkMagenta"/>
+        </w:rPr>
+      </w:pPr>
+      <w:r>
+        <w:rPr>
+          <w:color w:val="FFC000"/>
+          <w:highlight w:val="darkMagenta"/>
+        </w:rPr>
         <w:t>Revive</w:t>
       </w:r>
     </w:p>
@@ -1075,8 +2247,16 @@
           <w:ilvl w:val="1"/>
           <w:numId w:val="2"/>
         </w:numPr>
-      </w:pPr>
-      <w:r>
+        <w:rPr>
+          <w:color w:val="FFC000"/>
+          <w:highlight w:val="darkMagenta"/>
+        </w:rPr>
+      </w:pPr>
+      <w:r>
+        <w:rPr>
+          <w:color w:val="FFC000"/>
+          <w:highlight w:val="darkMagenta"/>
+        </w:rPr>
         <w:t>Ether</w:t>
       </w:r>
     </w:p>
@@ -1087,8 +2267,16 @@
           <w:ilvl w:val="0"/>
           <w:numId w:val="2"/>
         </w:numPr>
-      </w:pPr>
-      <w:r>
+        <w:rPr>
+          <w:color w:val="FF0000"/>
+          <w:highlight w:val="black"/>
+        </w:rPr>
+      </w:pPr>
+      <w:r>
+        <w:rPr>
+          <w:color w:val="FF0000"/>
+          <w:highlight w:val="black"/>
+        </w:rPr>
         <w:t>Dialogue boxes</w:t>
       </w:r>
     </w:p>
@@ -1099,8 +2287,16 @@
           <w:ilvl w:val="0"/>
           <w:numId w:val="2"/>
         </w:numPr>
-      </w:pPr>
-      <w:r>
+        <w:rPr>
+          <w:color w:val="FF0000"/>
+          <w:highlight w:val="black"/>
+        </w:rPr>
+      </w:pPr>
+      <w:r>
+        <w:rPr>
+          <w:color w:val="FF0000"/>
+          <w:highlight w:val="black"/>
+        </w:rPr>
         <w:t>Scene transition</w:t>
       </w:r>
     </w:p>
@@ -1111,8 +2307,16 @@
           <w:ilvl w:val="0"/>
           <w:numId w:val="2"/>
         </w:numPr>
-      </w:pPr>
-      <w:r>
+        <w:rPr>
+          <w:color w:val="00B0F0"/>
+          <w:highlight w:val="black"/>
+        </w:rPr>
+      </w:pPr>
+      <w:r>
+        <w:rPr>
+          <w:color w:val="00B0F0"/>
+          <w:highlight w:val="black"/>
+        </w:rPr>
         <w:t>Start menu</w:t>
       </w:r>
     </w:p>
@@ -1123,8 +2327,16 @@
           <w:ilvl w:val="1"/>
           <w:numId w:val="2"/>
         </w:numPr>
-      </w:pPr>
-      <w:r>
+        <w:rPr>
+          <w:color w:val="00B0F0"/>
+          <w:highlight w:val="black"/>
+        </w:rPr>
+      </w:pPr>
+      <w:r>
+        <w:rPr>
+          <w:color w:val="00B0F0"/>
+          <w:highlight w:val="black"/>
+        </w:rPr>
         <w:t>Start</w:t>
       </w:r>
     </w:p>
@@ -1135,8 +2347,34 @@
           <w:ilvl w:val="1"/>
           <w:numId w:val="2"/>
         </w:numPr>
-      </w:pPr>
-      <w:r>
+        <w:rPr>
+          <w:color w:val="00B0F0"/>
+          <w:highlight w:val="black"/>
+        </w:rPr>
+      </w:pPr>
+      <w:r>
+        <w:rPr>
+          <w:color w:val="00B0F0"/>
+          <w:highlight w:val="black"/>
+        </w:rPr>
+        <w:t>Credits</w:t>
+      </w:r>
+    </w:p>
+    <w:p>
+      <w:pPr>
+        <w:pStyle w:val="ListParagraph"/>
+        <w:numPr>
+          <w:ilvl w:val="1"/>
+          <w:numId w:val="2"/>
+        </w:numPr>
+        <w:rPr>
+          <w:i/>
+        </w:rPr>
+      </w:pPr>
+      <w:r>
+        <w:rPr>
+          <w:i/>
+        </w:rPr>
         <w:t>Load (?)</w:t>
       </w:r>
     </w:p>
@@ -1147,8 +2385,14 @@
           <w:ilvl w:val="0"/>
           <w:numId w:val="2"/>
         </w:numPr>
-      </w:pPr>
-      <w:r>
+        <w:rPr>
+          <w:i/>
+        </w:rPr>
+      </w:pPr>
+      <w:r>
+        <w:rPr>
+          <w:i/>
+        </w:rPr>
         <w:t>Save (?)</w:t>
       </w:r>
     </w:p>
@@ -1159,8 +2403,14 @@
           <w:ilvl w:val="0"/>
           <w:numId w:val="2"/>
         </w:numPr>
-      </w:pPr>
-      <w:r>
+        <w:rPr>
+          <w:color w:val="FF0000"/>
+        </w:rPr>
+      </w:pPr>
+      <w:r>
+        <w:rPr>
+          <w:color w:val="FF0000"/>
+        </w:rPr>
         <w:t>Space travel</w:t>
       </w:r>
     </w:p>
@@ -1171,8 +2421,16 @@
           <w:ilvl w:val="1"/>
           <w:numId w:val="2"/>
         </w:numPr>
-      </w:pPr>
-      <w:r>
+        <w:rPr>
+          <w:color w:val="FF0000"/>
+          <w:highlight w:val="black"/>
+        </w:rPr>
+      </w:pPr>
+      <w:r>
+        <w:rPr>
+          <w:color w:val="FF0000"/>
+          <w:highlight w:val="black"/>
+        </w:rPr>
         <w:t>Enter spaceship</w:t>
       </w:r>
     </w:p>
@@ -1183,8 +2441,16 @@
           <w:ilvl w:val="1"/>
           <w:numId w:val="2"/>
         </w:numPr>
-      </w:pPr>
-      <w:r>
+        <w:rPr>
+          <w:color w:val="FF0000"/>
+          <w:highlight w:val="darkMagenta"/>
+        </w:rPr>
+      </w:pPr>
+      <w:r>
+        <w:rPr>
+          <w:color w:val="FF0000"/>
+          <w:highlight w:val="darkMagenta"/>
+        </w:rPr>
         <w:t>Select planet</w:t>
       </w:r>
     </w:p>
@@ -1195,8 +2461,35 @@
           <w:ilvl w:val="1"/>
           <w:numId w:val="2"/>
         </w:numPr>
-      </w:pPr>
-      <w:r>
+        <w:rPr>
+          <w:color w:val="FF0000"/>
+          <w:highlight w:val="black"/>
+        </w:rPr>
+      </w:pPr>
+      <w:r>
+        <w:rPr>
+          <w:color w:val="FF0000"/>
+          <w:highlight w:val="black"/>
+        </w:rPr>
+        <w:t>Transition to new planet</w:t>
+      </w:r>
+    </w:p>
+    <w:p>
+      <w:pPr>
+        <w:pStyle w:val="ListParagraph"/>
+        <w:numPr>
+          <w:ilvl w:val="1"/>
+          <w:numId w:val="2"/>
+        </w:numPr>
+        <w:rPr>
+          <w:highlight w:val="darkMagenta"/>
+        </w:rPr>
+      </w:pPr>
+      <w:r>
+        <w:rPr>
+          <w:color w:val="00B0F0"/>
+          <w:highlight w:val="darkMagenta"/>
+        </w:rPr>
         <w:t>Move spaceship between planets</w:t>
       </w:r>
     </w:p>
@@ -1207,11 +2500,23 @@
           <w:ilvl w:val="0"/>
           <w:numId w:val="2"/>
         </w:numPr>
-      </w:pPr>
-      <w:r>
+        <w:rPr>
+          <w:color w:val="FF0000"/>
+          <w:highlight w:val="black"/>
+        </w:rPr>
+      </w:pPr>
+      <w:r>
+        <w:rPr>
+          <w:color w:val="FF0000"/>
+          <w:highlight w:val="black"/>
+        </w:rPr>
         <w:t>K</w:t>
       </w:r>
       <w:r>
+        <w:rPr>
+          <w:color w:val="FF0000"/>
+          <w:highlight w:val="black"/>
+        </w:rPr>
         <w:t>ey items</w:t>
       </w:r>
     </w:p>
@@ -1222,8 +2527,16 @@
           <w:ilvl w:val="1"/>
           <w:numId w:val="2"/>
         </w:numPr>
-      </w:pPr>
-      <w:r>
+        <w:rPr>
+          <w:color w:val="FF0000"/>
+          <w:highlight w:val="black"/>
+        </w:rPr>
+      </w:pPr>
+      <w:r>
+        <w:rPr>
+          <w:color w:val="FF0000"/>
+          <w:highlight w:val="black"/>
+        </w:rPr>
         <w:t>Pick up item</w:t>
       </w:r>
     </w:p>
@@ -1234,8 +2547,16 @@
           <w:ilvl w:val="1"/>
           <w:numId w:val="2"/>
         </w:numPr>
-      </w:pPr>
-      <w:r>
+        <w:rPr>
+          <w:color w:val="00B0F0"/>
+          <w:highlight w:val="black"/>
+        </w:rPr>
+      </w:pPr>
+      <w:r>
+        <w:rPr>
+          <w:color w:val="00B0F0"/>
+          <w:highlight w:val="black"/>
+        </w:rPr>
         <w:t>Toggle key item inventory on/off</w:t>
       </w:r>
     </w:p>
@@ -1246,8 +2567,16 @@
           <w:ilvl w:val="1"/>
           <w:numId w:val="2"/>
         </w:numPr>
-      </w:pPr>
-      <w:r>
+        <w:rPr>
+          <w:color w:val="FFC000"/>
+          <w:highlight w:val="black"/>
+        </w:rPr>
+      </w:pPr>
+      <w:r>
+        <w:rPr>
+          <w:color w:val="FFC000"/>
+          <w:highlight w:val="black"/>
+        </w:rPr>
         <w:t>Remove item from inventory (quest)</w:t>
       </w:r>
     </w:p>
@@ -1258,8 +2587,16 @@
           <w:ilvl w:val="0"/>
           <w:numId w:val="2"/>
         </w:numPr>
-      </w:pPr>
-      <w:r>
+        <w:rPr>
+          <w:color w:val="FFC000"/>
+          <w:highlight w:val="darkMagenta"/>
+        </w:rPr>
+      </w:pPr>
+      <w:r>
+        <w:rPr>
+          <w:color w:val="FFC000"/>
+          <w:highlight w:val="darkMagenta"/>
+        </w:rPr>
         <w:t>Unlock temple</w:t>
       </w:r>
     </w:p>
@@ -1270,8 +2607,16 @@
           <w:ilvl w:val="0"/>
           <w:numId w:val="2"/>
         </w:numPr>
-      </w:pPr>
-      <w:r>
+        <w:rPr>
+          <w:color w:val="FFC000"/>
+          <w:highlight w:val="darkMagenta"/>
+        </w:rPr>
+      </w:pPr>
+      <w:r>
+        <w:rPr>
+          <w:color w:val="FFC000"/>
+          <w:highlight w:val="darkMagenta"/>
+        </w:rPr>
         <w:t>Close town</w:t>
       </w:r>
     </w:p>
@@ -1282,8 +2627,16 @@
           <w:ilvl w:val="0"/>
           <w:numId w:val="2"/>
         </w:numPr>
-      </w:pPr>
-      <w:r>
+        <w:rPr>
+          <w:color w:val="FF0000"/>
+          <w:highlight w:val="darkMagenta"/>
+        </w:rPr>
+      </w:pPr>
+      <w:r>
+        <w:rPr>
+          <w:color w:val="FF0000"/>
+          <w:highlight w:val="darkMagenta"/>
+        </w:rPr>
         <w:t>Character status</w:t>
       </w:r>
     </w:p>
@@ -1294,8 +2647,36 @@
           <w:ilvl w:val="1"/>
           <w:numId w:val="2"/>
         </w:numPr>
-      </w:pPr>
-      <w:r>
+        <w:rPr>
+          <w:color w:val="FF0000"/>
+          <w:highlight w:val="darkMagenta"/>
+        </w:rPr>
+      </w:pPr>
+      <w:r>
+        <w:rPr>
+          <w:color w:val="FF0000"/>
+          <w:highlight w:val="darkMagenta"/>
+        </w:rPr>
+        <w:t>Level</w:t>
+      </w:r>
+    </w:p>
+    <w:p>
+      <w:pPr>
+        <w:pStyle w:val="ListParagraph"/>
+        <w:numPr>
+          <w:ilvl w:val="1"/>
+          <w:numId w:val="2"/>
+        </w:numPr>
+        <w:rPr>
+          <w:color w:val="FF0000"/>
+          <w:highlight w:val="darkMagenta"/>
+        </w:rPr>
+      </w:pPr>
+      <w:r>
+        <w:rPr>
+          <w:color w:val="FF0000"/>
+          <w:highlight w:val="darkMagenta"/>
+        </w:rPr>
         <w:t>HP/Max HP</w:t>
       </w:r>
     </w:p>
@@ -1306,8 +2687,16 @@
           <w:ilvl w:val="1"/>
           <w:numId w:val="2"/>
         </w:numPr>
-      </w:pPr>
-      <w:r>
+        <w:rPr>
+          <w:color w:val="FF0000"/>
+          <w:highlight w:val="darkMagenta"/>
+        </w:rPr>
+      </w:pPr>
+      <w:r>
+        <w:rPr>
+          <w:color w:val="FF0000"/>
+          <w:highlight w:val="darkMagenta"/>
+        </w:rPr>
         <w:t>MP/Max MP</w:t>
       </w:r>
     </w:p>
@@ -1318,8 +2707,16 @@
           <w:ilvl w:val="1"/>
           <w:numId w:val="2"/>
         </w:numPr>
-      </w:pPr>
-      <w:r>
+        <w:rPr>
+          <w:color w:val="FF0000"/>
+          <w:highlight w:val="darkMagenta"/>
+        </w:rPr>
+      </w:pPr>
+      <w:r>
+        <w:rPr>
+          <w:color w:val="FF0000"/>
+          <w:highlight w:val="darkMagenta"/>
+        </w:rPr>
         <w:t>EXP/EXP Needed</w:t>
       </w:r>
     </w:p>
@@ -1330,8 +2727,16 @@
           <w:ilvl w:val="1"/>
           <w:numId w:val="2"/>
         </w:numPr>
-      </w:pPr>
-      <w:r>
+        <w:rPr>
+          <w:color w:val="FF0000"/>
+          <w:highlight w:val="darkMagenta"/>
+        </w:rPr>
+      </w:pPr>
+      <w:r>
+        <w:rPr>
+          <w:color w:val="FF0000"/>
+          <w:highlight w:val="darkMagenta"/>
+        </w:rPr>
         <w:t>Disable controls on death</w:t>
       </w:r>
     </w:p>
@@ -1339,6 +2744,26 @@
       <w:pPr>
         <w:pStyle w:val="ListParagraph"/>
         <w:numPr>
+          <w:ilvl w:val="1"/>
+          <w:numId w:val="2"/>
+        </w:numPr>
+        <w:rPr>
+          <w:color w:val="FF0000"/>
+          <w:highlight w:val="darkMagenta"/>
+        </w:rPr>
+      </w:pPr>
+      <w:r>
+        <w:rPr>
+          <w:color w:val="FF0000"/>
+          <w:highlight w:val="darkMagenta"/>
+        </w:rPr>
+        <w:t>Level up</w:t>
+      </w:r>
+    </w:p>
+    <w:p>
+      <w:pPr>
+        <w:pStyle w:val="ListParagraph"/>
+        <w:numPr>
           <w:ilvl w:val="0"/>
           <w:numId w:val="2"/>
         </w:numPr>
@@ -1354,8 +2779,16 @@
           <w:ilvl w:val="1"/>
           <w:numId w:val="2"/>
         </w:numPr>
-      </w:pPr>
-      <w:r>
+        <w:rPr>
+          <w:color w:val="FFC000"/>
+          <w:highlight w:val="darkMagenta"/>
+        </w:rPr>
+      </w:pPr>
+      <w:r>
+        <w:rPr>
+          <w:color w:val="FFC000"/>
+          <w:highlight w:val="darkMagenta"/>
+        </w:rPr>
         <w:t>Toggle enemies on (after artifact)</w:t>
       </w:r>
     </w:p>
@@ -1366,8 +2799,16 @@
           <w:ilvl w:val="1"/>
           <w:numId w:val="2"/>
         </w:numPr>
-      </w:pPr>
-      <w:r>
+        <w:rPr>
+          <w:color w:val="FF0000"/>
+          <w:highlight w:val="darkMagenta"/>
+        </w:rPr>
+      </w:pPr>
+      <w:r>
+        <w:rPr>
+          <w:color w:val="FF0000"/>
+          <w:highlight w:val="darkMagenta"/>
+        </w:rPr>
         <w:t>Enemy spawn</w:t>
       </w:r>
     </w:p>
@@ -1378,20 +2819,61 @@
           <w:ilvl w:val="1"/>
           <w:numId w:val="2"/>
         </w:numPr>
-      </w:pPr>
-      <w:r>
-        <w:t>Enemy aggro/de-aggro</w:t>
-      </w:r>
-    </w:p>
-    <w:p>
-      <w:pPr>
-        <w:pStyle w:val="ListParagraph"/>
-        <w:numPr>
-          <w:ilvl w:val="1"/>
-          <w:numId w:val="2"/>
-        </w:numPr>
-      </w:pPr>
-      <w:r>
+        <w:rPr>
+          <w:color w:val="FF0000"/>
+          <w:highlight w:val="darkMagenta"/>
+        </w:rPr>
+      </w:pPr>
+      <w:r>
+        <w:rPr>
+          <w:color w:val="FF0000"/>
+          <w:highlight w:val="darkMagenta"/>
+        </w:rPr>
+        <w:t xml:space="preserve">Enemy </w:t>
+      </w:r>
+      <w:proofErr w:type="spellStart"/>
+      <w:r>
+        <w:rPr>
+          <w:color w:val="FF0000"/>
+          <w:highlight w:val="darkMagenta"/>
+        </w:rPr>
+        <w:t>aggro</w:t>
+      </w:r>
+      <w:proofErr w:type="spellEnd"/>
+      <w:r>
+        <w:rPr>
+          <w:color w:val="FF0000"/>
+          <w:highlight w:val="darkMagenta"/>
+        </w:rPr>
+        <w:t>/de-</w:t>
+      </w:r>
+      <w:proofErr w:type="spellStart"/>
+      <w:r>
+        <w:rPr>
+          <w:color w:val="FF0000"/>
+          <w:highlight w:val="darkMagenta"/>
+        </w:rPr>
+        <w:t>aggro</w:t>
+      </w:r>
+      <w:proofErr w:type="spellEnd"/>
+    </w:p>
+    <w:p>
+      <w:pPr>
+        <w:pStyle w:val="ListParagraph"/>
+        <w:numPr>
+          <w:ilvl w:val="1"/>
+          <w:numId w:val="2"/>
+        </w:numPr>
+        <w:rPr>
+          <w:color w:val="00B0F0"/>
+          <w:highlight w:val="black"/>
+        </w:rPr>
+      </w:pPr>
+      <w:r>
+        <w:rPr>
+          <w:color w:val="00B0F0"/>
+          <w:highlight w:val="black"/>
+        </w:rPr>
         <w:t>HP/MP/EXP bars</w:t>
       </w:r>
     </w:p>
@@ -1402,9 +2884,17 @@
           <w:ilvl w:val="1"/>
           <w:numId w:val="2"/>
         </w:numPr>
-      </w:pPr>
-      <w:r>
-        <w:t>Enemy actions</w:t>
+        <w:rPr>
+          <w:color w:val="FF0000"/>
+          <w:highlight w:val="darkMagenta"/>
+        </w:rPr>
+      </w:pPr>
+      <w:r>
+        <w:rPr>
+          <w:color w:val="FF0000"/>
+          <w:highlight w:val="darkMagenta"/>
+        </w:rPr>
+        <w:t>Enemies</w:t>
       </w:r>
     </w:p>
     <w:p>
@@ -1414,8 +2904,16 @@
           <w:ilvl w:val="2"/>
           <w:numId w:val="2"/>
         </w:numPr>
-      </w:pPr>
-      <w:r>
+        <w:rPr>
+          <w:color w:val="FF0000"/>
+          <w:highlight w:val="darkMagenta"/>
+        </w:rPr>
+      </w:pPr>
+      <w:r>
+        <w:rPr>
+          <w:color w:val="FF0000"/>
+          <w:highlight w:val="darkMagenta"/>
+        </w:rPr>
         <w:t>Base class</w:t>
       </w:r>
     </w:p>
@@ -1426,8 +2924,36 @@
           <w:ilvl w:val="3"/>
           <w:numId w:val="2"/>
         </w:numPr>
-      </w:pPr>
-      <w:r>
+        <w:rPr>
+          <w:color w:val="00B0F0"/>
+          <w:highlight w:val="darkMagenta"/>
+        </w:rPr>
+      </w:pPr>
+      <w:r>
+        <w:rPr>
+          <w:color w:val="00B0F0"/>
+          <w:highlight w:val="darkMagenta"/>
+        </w:rPr>
+        <w:t>HP bar</w:t>
+      </w:r>
+    </w:p>
+    <w:p>
+      <w:pPr>
+        <w:pStyle w:val="ListParagraph"/>
+        <w:numPr>
+          <w:ilvl w:val="3"/>
+          <w:numId w:val="2"/>
+        </w:numPr>
+        <w:rPr>
+          <w:color w:val="FF0000"/>
+          <w:highlight w:val="darkMagenta"/>
+        </w:rPr>
+      </w:pPr>
+      <w:r>
+        <w:rPr>
+          <w:color w:val="FF0000"/>
+          <w:highlight w:val="darkMagenta"/>
+        </w:rPr>
         <w:t>Movement</w:t>
       </w:r>
     </w:p>
@@ -1438,8 +2964,16 @@
           <w:ilvl w:val="3"/>
           <w:numId w:val="2"/>
         </w:numPr>
-      </w:pPr>
-      <w:r>
+        <w:rPr>
+          <w:color w:val="FF0000"/>
+          <w:highlight w:val="darkMagenta"/>
+        </w:rPr>
+      </w:pPr>
+      <w:r>
+        <w:rPr>
+          <w:color w:val="FF0000"/>
+          <w:highlight w:val="darkMagenta"/>
+        </w:rPr>
         <w:t>Melee attack</w:t>
       </w:r>
     </w:p>
@@ -1450,8 +2984,16 @@
           <w:ilvl w:val="3"/>
           <w:numId w:val="2"/>
         </w:numPr>
-      </w:pPr>
-      <w:r>
+        <w:rPr>
+          <w:color w:val="FF0000"/>
+          <w:highlight w:val="darkMagenta"/>
+        </w:rPr>
+      </w:pPr>
+      <w:r>
+        <w:rPr>
+          <w:color w:val="FF0000"/>
+          <w:highlight w:val="darkMagenta"/>
+        </w:rPr>
         <w:t>Ranged attack</w:t>
       </w:r>
     </w:p>
@@ -1462,10 +3004,20 @@
           <w:ilvl w:val="2"/>
           <w:numId w:val="2"/>
         </w:numPr>
-      </w:pPr>
-      <w:r>
+        <w:rPr>
+          <w:color w:val="FFC000"/>
+          <w:highlight w:val="darkMagenta"/>
+        </w:rPr>
+      </w:pPr>
+      <w:proofErr w:type="spellStart"/>
+      <w:r>
+        <w:rPr>
+          <w:color w:val="FFC000"/>
+          <w:highlight w:val="darkMagenta"/>
+        </w:rPr>
         <w:t>Driplet</w:t>
       </w:r>
+      <w:proofErr w:type="spellEnd"/>
     </w:p>
     <w:p>
       <w:pPr>
@@ -1474,20 +3026,38 @@
           <w:ilvl w:val="2"/>
           <w:numId w:val="2"/>
         </w:numPr>
-      </w:pPr>
-      <w:r>
+        <w:rPr>
+          <w:color w:val="FFC000"/>
+          <w:highlight w:val="darkMagenta"/>
+        </w:rPr>
+      </w:pPr>
+      <w:proofErr w:type="spellStart"/>
+      <w:r>
+        <w:rPr>
+          <w:color w:val="FFC000"/>
+          <w:highlight w:val="darkMagenta"/>
+        </w:rPr>
         <w:t>Florel</w:t>
       </w:r>
-    </w:p>
-    <w:p>
-      <w:pPr>
-        <w:pStyle w:val="ListParagraph"/>
-        <w:numPr>
-          <w:ilvl w:val="1"/>
-          <w:numId w:val="2"/>
-        </w:numPr>
-      </w:pPr>
-      <w:r>
+      <w:proofErr w:type="spellEnd"/>
+    </w:p>
+    <w:p>
+      <w:pPr>
+        <w:pStyle w:val="ListParagraph"/>
+        <w:numPr>
+          <w:ilvl w:val="1"/>
+          <w:numId w:val="2"/>
+        </w:numPr>
+        <w:rPr>
+          <w:color w:val="FFC000"/>
+          <w:highlight w:val="black"/>
+        </w:rPr>
+      </w:pPr>
+      <w:r>
+        <w:rPr>
+          <w:color w:val="FFC000"/>
+          <w:highlight w:val="black"/>
+        </w:rPr>
         <w:t>EXP/money drop</w:t>
       </w:r>
     </w:p>
@@ -1498,8 +3068,16 @@
           <w:ilvl w:val="1"/>
           <w:numId w:val="2"/>
         </w:numPr>
-      </w:pPr>
-      <w:r>
+        <w:rPr>
+          <w:color w:val="00B0F0"/>
+          <w:highlight w:val="black"/>
+        </w:rPr>
+      </w:pPr>
+      <w:r>
+        <w:rPr>
+          <w:color w:val="00B0F0"/>
+          <w:highlight w:val="black"/>
+        </w:rPr>
         <w:t>Enemy death fade-out</w:t>
       </w:r>
     </w:p>
@@ -1510,8 +3088,14 @@
           <w:ilvl w:val="1"/>
           <w:numId w:val="2"/>
         </w:numPr>
-      </w:pPr>
-      <w:r>
+        <w:rPr>
+          <w:i/>
+        </w:rPr>
+      </w:pPr>
+      <w:r>
+        <w:rPr>
+          <w:i/>
+        </w:rPr>
         <w:t>Bosses (?)</w:t>
       </w:r>
     </w:p>
@@ -1522,8 +3106,16 @@
           <w:ilvl w:val="0"/>
           <w:numId w:val="2"/>
         </w:numPr>
-      </w:pPr>
-      <w:r>
+        <w:rPr>
+          <w:color w:val="FFC000"/>
+          <w:highlight w:val="darkMagenta"/>
+        </w:rPr>
+      </w:pPr>
+      <w:r>
+        <w:rPr>
+          <w:color w:val="FFC000"/>
+          <w:highlight w:val="darkMagenta"/>
+        </w:rPr>
         <w:t>Shop</w:t>
       </w:r>
     </w:p>
@@ -1534,8 +3126,16 @@
           <w:ilvl w:val="1"/>
           <w:numId w:val="2"/>
         </w:numPr>
-      </w:pPr>
-      <w:r>
+        <w:rPr>
+          <w:color w:val="FFC000"/>
+          <w:highlight w:val="darkMagenta"/>
+        </w:rPr>
+      </w:pPr>
+      <w:r>
+        <w:rPr>
+          <w:color w:val="FFC000"/>
+          <w:highlight w:val="darkMagenta"/>
+        </w:rPr>
         <w:t>Buy</w:t>
       </w:r>
     </w:p>
@@ -1546,8 +3146,16 @@
           <w:ilvl w:val="1"/>
           <w:numId w:val="2"/>
         </w:numPr>
-      </w:pPr>
-      <w:r>
+        <w:rPr>
+          <w:color w:val="FFC000"/>
+          <w:highlight w:val="darkMagenta"/>
+        </w:rPr>
+      </w:pPr>
+      <w:r>
+        <w:rPr>
+          <w:color w:val="FFC000"/>
+          <w:highlight w:val="darkMagenta"/>
+        </w:rPr>
         <w:t>Exit</w:t>
       </w:r>
     </w:p>
@@ -1558,8 +3166,16 @@
           <w:ilvl w:val="0"/>
           <w:numId w:val="2"/>
         </w:numPr>
-      </w:pPr>
-      <w:r>
+        <w:rPr>
+          <w:color w:val="00B0F0"/>
+          <w:highlight w:val="black"/>
+        </w:rPr>
+      </w:pPr>
+      <w:r>
+        <w:rPr>
+          <w:color w:val="00B0F0"/>
+          <w:highlight w:val="black"/>
+        </w:rPr>
         <w:t>Artifact room fancy effects</w:t>
       </w:r>
     </w:p>
@@ -1570,12 +3186,38 @@
           <w:ilvl w:val="0"/>
           <w:numId w:val="2"/>
         </w:numPr>
-      </w:pPr>
-      <w:r>
+        <w:rPr>
+          <w:color w:val="FF0000"/>
+          <w:highlight w:val="darkMagenta"/>
+        </w:rPr>
+      </w:pPr>
+      <w:r>
+        <w:rPr>
+          <w:color w:val="FF0000"/>
+          <w:highlight w:val="darkMagenta"/>
+        </w:rPr>
         <w:t>Puzzle mechanics</w:t>
       </w:r>
-      <w:bookmarkStart w:id="0" w:name="_GoBack"/>
-      <w:bookmarkEnd w:id="0"/>
+    </w:p>
+    <w:p>
+      <w:pPr>
+        <w:pStyle w:val="ListParagraph"/>
+        <w:numPr>
+          <w:ilvl w:val="0"/>
+          <w:numId w:val="2"/>
+        </w:numPr>
+        <w:rPr>
+          <w:color w:val="00B0F0"/>
+          <w:highlight w:val="darkMagenta"/>
+        </w:rPr>
+      </w:pPr>
+      <w:r>
+        <w:rPr>
+          <w:color w:val="00B0F0"/>
+          <w:highlight w:val="darkMagenta"/>
+        </w:rPr>
+        <w:t>Gold UI box</w:t>
+      </w:r>
     </w:p>
     <w:sectPr>
       <w:type w:val="continuous"/>
@@ -2548,7 +4190,7 @@
 </file>
 
 <file path=customXml/itemProps1.xml><?xml version="1.0" encoding="utf-8"?>
-<ds:datastoreItem xmlns:ds="http://schemas.openxmlformats.org/officeDocument/2006/customXml" ds:itemID="{48F0B940-D762-47A9-9EE3-E1D7CA1F1CC4}">
+<ds:datastoreItem xmlns:ds="http://schemas.openxmlformats.org/officeDocument/2006/customXml" ds:itemID="{39B183C2-9D7B-449C-B4EF-A111A870740A}">
   <ds:schemaRefs>
     <ds:schemaRef ds:uri="http://schemas.openxmlformats.org/officeDocument/2006/bibliography"/>
   </ds:schemaRefs>

</xml_diff>